<commit_message>
Updated GUI manual(s) (04/24/2018)
</commit_message>
<xml_diff>
--- a/docs/RWGUIManual.docx
+++ b/docs/RWGUIManual.docx
@@ -929,6 +929,80 @@
         </w:rPr>
         <w:t>ython RWGUI.py –x11</w:t>
       </w:r>
+    </w:p>
+    <w:p>
+      <w:pPr>
+        <w:spacing w:before="240"/>
+        <w:rPr>
+          <w:rFonts w:ascii="Times New Roman" w:hAnsi="Times New Roman" w:cs="Times New Roman"/>
+          <w:sz w:val="24"/>
+          <w:szCs w:val="28"/>
+        </w:rPr>
+      </w:pPr>
+      <w:r>
+        <w:rPr>
+          <w:rFonts w:ascii="Times New Roman" w:hAnsi="Times New Roman" w:cs="Times New Roman"/>
+          <w:b/>
+          <w:sz w:val="24"/>
+          <w:szCs w:val="28"/>
+        </w:rPr>
+        <w:t xml:space="preserve">Important Note: </w:t>
+      </w:r>
+      <w:r>
+        <w:rPr>
+          <w:rFonts w:ascii="Times New Roman" w:hAnsi="Times New Roman" w:cs="Times New Roman"/>
+          <w:sz w:val="24"/>
+          <w:szCs w:val="28"/>
+        </w:rPr>
+        <w:t xml:space="preserve">the GUI only supports </w:t>
+      </w:r>
+      <w:proofErr w:type="spellStart"/>
+      <w:r>
+        <w:rPr>
+          <w:rFonts w:ascii="Times New Roman" w:hAnsi="Times New Roman" w:cs="Times New Roman"/>
+          <w:i/>
+          <w:sz w:val="24"/>
+          <w:szCs w:val="28"/>
+        </w:rPr>
+        <w:t>RWClustering</w:t>
+      </w:r>
+      <w:proofErr w:type="spellEnd"/>
+      <w:r>
+        <w:rPr>
+          <w:rFonts w:ascii="Times New Roman" w:hAnsi="Times New Roman" w:cs="Times New Roman"/>
+          <w:sz w:val="24"/>
+          <w:szCs w:val="28"/>
+        </w:rPr>
+        <w:t xml:space="preserve"> runs where the </w:t>
+      </w:r>
+      <w:proofErr w:type="spellStart"/>
+      <w:r>
+        <w:rPr>
+          <w:rFonts w:ascii="Times New Roman" w:hAnsi="Times New Roman" w:cs="Times New Roman"/>
+          <w:sz w:val="24"/>
+          <w:szCs w:val="28"/>
+        </w:rPr>
+        <w:t>Rajaraman</w:t>
+      </w:r>
+      <w:proofErr w:type="spellEnd"/>
+      <w:r>
+        <w:rPr>
+          <w:rFonts w:ascii="Times New Roman" w:hAnsi="Times New Roman" w:cs="Times New Roman"/>
+          <w:sz w:val="24"/>
+          <w:szCs w:val="28"/>
+        </w:rPr>
+        <w:t xml:space="preserve">-Wong clustering algorithm is selected, as opposed to the Lawler </w:t>
+      </w:r>
+      <w:r>
+        <w:rPr>
+          <w:rFonts w:ascii="Times New Roman" w:hAnsi="Times New Roman" w:cs="Times New Roman"/>
+          <w:sz w:val="24"/>
+          <w:szCs w:val="28"/>
+        </w:rPr>
+        <w:t>clustering algorithm</w:t>
+      </w:r>
+      <w:bookmarkStart w:id="0" w:name="_GoBack"/>
+      <w:bookmarkEnd w:id="0"/>
     </w:p>
     <w:p>
       <w:pPr>
@@ -1216,7 +1290,6 @@
           <w:sz w:val="28"/>
           <w:szCs w:val="28"/>
         </w:rPr>
-        <w:lastRenderedPageBreak/>
         <w:t>Using the GUI</w:t>
       </w:r>
       <w:r>
@@ -1881,6 +1954,7 @@
           <w:sz w:val="24"/>
           <w:szCs w:val="28"/>
         </w:rPr>
+        <w:lastRenderedPageBreak/>
         <w:t>STATUS</w:t>
       </w:r>
       <w:r>
@@ -1960,16 +2034,7 @@
           <w:sz w:val="24"/>
           <w:szCs w:val="28"/>
         </w:rPr>
-        <w:t xml:space="preserve">g the DAG or the cluster graph); when the status bar is </w:t>
-      </w:r>
-      <w:r>
-        <w:rPr>
-          <w:rFonts w:ascii="Times New Roman" w:hAnsi="Times New Roman" w:cs="Times New Roman"/>
-          <w:sz w:val="24"/>
-          <w:szCs w:val="28"/>
-        </w:rPr>
-        <w:lastRenderedPageBreak/>
-        <w:t xml:space="preserve">yellow, please do not click any of the other buttons since </w:t>
+        <w:t xml:space="preserve">g the DAG or the cluster graph); when the status bar is yellow, please do not click any of the other buttons since </w:t>
       </w:r>
       <w:r>
         <w:rPr>
@@ -2618,6 +2683,7 @@
           <w:sz w:val="28"/>
           <w:szCs w:val="28"/>
         </w:rPr>
+        <w:lastRenderedPageBreak/>
         <w:t xml:space="preserve"> </w:t>
       </w:r>
       <w:r>
@@ -2757,16 +2823,7 @@
           <w:sz w:val="24"/>
           <w:szCs w:val="24"/>
         </w:rPr>
-        <w:t xml:space="preserve"> set state is </w:t>
-      </w:r>
-      <w:r>
-        <w:rPr>
-          <w:rFonts w:ascii="Times New Roman" w:hAnsi="Times New Roman" w:cs="Times New Roman"/>
-          <w:sz w:val="24"/>
-          <w:szCs w:val="24"/>
-        </w:rPr>
-        <w:lastRenderedPageBreak/>
-        <w:t xml:space="preserve">displayed </w:t>
+        <w:t xml:space="preserve"> set state is displayed </w:t>
       </w:r>
       <w:r>
         <w:rPr>
@@ -3239,8 +3296,6 @@
         </w:rPr>
         <w:t>Algorithm Overview</w:t>
       </w:r>
-      <w:bookmarkStart w:id="0" w:name="_GoBack"/>
-      <w:bookmarkEnd w:id="0"/>
     </w:p>
     <w:p>
       <w:pPr>
@@ -3339,7 +3394,17 @@
           <w:sz w:val="24"/>
           <w:szCs w:val="24"/>
         </w:rPr>
-        <w:t>) coordinate. Once every node has a potential location, a verification function is run to make sure the overlap of edges through nodes is minimized. Once an acceptable placement has been verified, that placement is finalized and can be viewed by the user</w:t>
+        <w:t xml:space="preserve">) coordinate. Once every node has a potential location, a verification function is run to make sure the overlap of edges through nodes is minimized. Once an acceptable placement has </w:t>
+      </w:r>
+      <w:r>
+        <w:rPr>
+          <w:rFonts w:ascii="Times New Roman" w:hAnsi="Times New Roman" w:cs="Times New Roman"/>
+          <w:color w:val="000000"/>
+          <w:sz w:val="24"/>
+          <w:szCs w:val="24"/>
+        </w:rPr>
+        <w:lastRenderedPageBreak/>
+        <w:t>been verified, that placement is finalized and can be viewed by the user</w:t>
       </w:r>
       <w:r>
         <w:rPr>
@@ -3397,7 +3462,6 @@
           <w:sz w:val="24"/>
           <w:szCs w:val="24"/>
         </w:rPr>
-        <w:lastRenderedPageBreak/>
         <w:t>Cluster Walkthrough</w:t>
       </w:r>
     </w:p>
@@ -4309,6 +4373,7 @@
   <w:style w:type="character" w:default="1" w:styleId="DefaultParagraphFont">
     <w:name w:val="Default Paragraph Font"/>
     <w:uiPriority w:val="1"/>
+    <w:semiHidden/>
     <w:unhideWhenUsed/>
   </w:style>
   <w:style w:type="table" w:default="1" w:styleId="TableNormal">

</xml_diff>

<commit_message>
Allowed user to specify font size for GUI (04/24/2018)
</commit_message>
<xml_diff>
--- a/docs/RWGUIManual.docx
+++ b/docs/RWGUIManual.docx
@@ -319,6 +319,8 @@
         </w:rPr>
         <w:t>24</w:t>
       </w:r>
+      <w:bookmarkStart w:id="0" w:name="_GoBack"/>
+      <w:bookmarkEnd w:id="0"/>
       <w:r>
         <w:rPr>
           <w:rFonts w:ascii="Times New Roman" w:hAnsi="Times New Roman" w:cs="Times New Roman"/>
@@ -872,6 +874,14 @@
           <w:sz w:val="24"/>
           <w:szCs w:val="28"/>
         </w:rPr>
+        <w:t>-</w:t>
+      </w:r>
+      <w:r>
+        <w:rPr>
+          <w:rFonts w:ascii="Courier New" w:hAnsi="Courier New" w:cs="Courier New"/>
+          <w:sz w:val="24"/>
+          <w:szCs w:val="28"/>
+        </w:rPr>
         <w:t>native</w:t>
       </w:r>
     </w:p>
@@ -927,7 +937,23 @@
           <w:sz w:val="24"/>
           <w:szCs w:val="28"/>
         </w:rPr>
-        <w:t>ython RWGUI.py –x11</w:t>
+        <w:t>ython RWGUI.py –</w:t>
+      </w:r>
+      <w:r>
+        <w:rPr>
+          <w:rFonts w:ascii="Courier New" w:hAnsi="Courier New" w:cs="Courier New"/>
+          <w:sz w:val="24"/>
+          <w:szCs w:val="28"/>
+        </w:rPr>
+        <w:t>-</w:t>
+      </w:r>
+      <w:r>
+        <w:rPr>
+          <w:rFonts w:ascii="Courier New" w:hAnsi="Courier New" w:cs="Courier New"/>
+          <w:sz w:val="24"/>
+          <w:szCs w:val="28"/>
+        </w:rPr>
+        <w:t>x11</w:t>
       </w:r>
     </w:p>
     <w:p>
@@ -935,6 +961,156 @@
         <w:spacing w:before="240"/>
         <w:rPr>
           <w:rFonts w:ascii="Times New Roman" w:hAnsi="Times New Roman" w:cs="Times New Roman"/>
+          <w:b/>
+          <w:sz w:val="24"/>
+          <w:szCs w:val="28"/>
+        </w:rPr>
+      </w:pPr>
+      <w:r>
+        <w:rPr>
+          <w:rFonts w:ascii="Times New Roman" w:hAnsi="Times New Roman" w:cs="Times New Roman"/>
+          <w:b/>
+          <w:sz w:val="24"/>
+          <w:szCs w:val="28"/>
+        </w:rPr>
+        <w:t xml:space="preserve">If none of the above options give you a good font size, </w:t>
+      </w:r>
+      <w:r>
+        <w:rPr>
+          <w:rFonts w:ascii="Times New Roman" w:hAnsi="Times New Roman" w:cs="Times New Roman"/>
+          <w:b/>
+          <w:sz w:val="24"/>
+          <w:szCs w:val="28"/>
+        </w:rPr>
+        <w:t>just execute the GUI as such:</w:t>
+      </w:r>
+    </w:p>
+    <w:p>
+      <w:pPr>
+        <w:spacing w:before="240"/>
+        <w:rPr>
+          <w:rFonts w:ascii="Courier New" w:hAnsi="Courier New" w:cs="Courier New"/>
+          <w:sz w:val="24"/>
+          <w:szCs w:val="28"/>
+        </w:rPr>
+      </w:pPr>
+      <w:r>
+        <w:rPr>
+          <w:rFonts w:ascii="Times New Roman" w:hAnsi="Times New Roman" w:cs="Times New Roman"/>
+          <w:sz w:val="24"/>
+          <w:szCs w:val="28"/>
+        </w:rPr>
+        <w:tab/>
+      </w:r>
+      <w:proofErr w:type="gramStart"/>
+      <w:r>
+        <w:rPr>
+          <w:rFonts w:ascii="Courier New" w:hAnsi="Courier New" w:cs="Courier New"/>
+          <w:sz w:val="24"/>
+          <w:szCs w:val="28"/>
+        </w:rPr>
+        <w:t>p</w:t>
+      </w:r>
+      <w:r>
+        <w:rPr>
+          <w:rFonts w:ascii="Courier New" w:hAnsi="Courier New" w:cs="Courier New"/>
+          <w:sz w:val="24"/>
+          <w:szCs w:val="28"/>
+        </w:rPr>
+        <w:t>ython</w:t>
+      </w:r>
+      <w:proofErr w:type="gramEnd"/>
+      <w:r>
+        <w:rPr>
+          <w:rFonts w:ascii="Courier New" w:hAnsi="Courier New" w:cs="Courier New"/>
+          <w:sz w:val="24"/>
+          <w:szCs w:val="28"/>
+        </w:rPr>
+        <w:t xml:space="preserve"> RWGUI.py</w:t>
+      </w:r>
+      <w:r>
+        <w:rPr>
+          <w:rFonts w:ascii="Courier New" w:hAnsi="Courier New" w:cs="Courier New"/>
+          <w:sz w:val="24"/>
+          <w:szCs w:val="28"/>
+        </w:rPr>
+        <w:t xml:space="preserve"> &lt;</w:t>
+      </w:r>
+      <w:proofErr w:type="spellStart"/>
+      <w:r>
+        <w:rPr>
+          <w:rFonts w:ascii="Courier New" w:hAnsi="Courier New" w:cs="Courier New"/>
+          <w:sz w:val="24"/>
+          <w:szCs w:val="28"/>
+        </w:rPr>
+        <w:t>font_size_value</w:t>
+      </w:r>
+      <w:proofErr w:type="spellEnd"/>
+      <w:r>
+        <w:rPr>
+          <w:rFonts w:ascii="Courier New" w:hAnsi="Courier New" w:cs="Courier New"/>
+          <w:sz w:val="24"/>
+          <w:szCs w:val="28"/>
+        </w:rPr>
+        <w:t>&gt;</w:t>
+      </w:r>
+      <w:r>
+        <w:rPr>
+          <w:rFonts w:ascii="Courier New" w:hAnsi="Courier New" w:cs="Courier New"/>
+          <w:sz w:val="24"/>
+          <w:szCs w:val="28"/>
+        </w:rPr>
+        <w:t xml:space="preserve"> </w:t>
+      </w:r>
+    </w:p>
+    <w:p>
+      <w:pPr>
+        <w:spacing w:before="240"/>
+        <w:rPr>
+          <w:rFonts w:ascii="Times New Roman" w:hAnsi="Times New Roman" w:cs="Times New Roman"/>
+          <w:sz w:val="24"/>
+          <w:szCs w:val="28"/>
+        </w:rPr>
+      </w:pPr>
+      <w:r>
+        <w:rPr>
+          <w:rFonts w:ascii="Times New Roman" w:hAnsi="Times New Roman" w:cs="Times New Roman"/>
+          <w:b/>
+          <w:sz w:val="24"/>
+          <w:szCs w:val="28"/>
+        </w:rPr>
+        <w:t xml:space="preserve">(E.g. </w:t>
+      </w:r>
+      <w:r>
+        <w:rPr>
+          <w:rFonts w:ascii="Courier New" w:hAnsi="Courier New" w:cs="Courier New"/>
+          <w:sz w:val="24"/>
+          <w:szCs w:val="28"/>
+        </w:rPr>
+        <w:t>python RWGUI.py</w:t>
+      </w:r>
+      <w:r>
+        <w:rPr>
+          <w:rFonts w:ascii="Courier New" w:hAnsi="Courier New" w:cs="Courier New"/>
+          <w:sz w:val="24"/>
+          <w:szCs w:val="28"/>
+        </w:rPr>
+        <w:t xml:space="preserve"> </w:t>
+      </w:r>
+      <w:r>
+        <w:rPr>
+          <w:rFonts w:ascii="Courier New" w:hAnsi="Courier New" w:cs="Courier New"/>
+          <w:sz w:val="24"/>
+          <w:szCs w:val="28"/>
+        </w:rPr>
+        <w:t>20)</w:t>
+      </w:r>
+    </w:p>
+    <w:p>
+      <w:pPr>
+        <w:spacing w:before="240"/>
+        <w:rPr>
+          <w:rFonts w:ascii="Times New Roman" w:hAnsi="Times New Roman" w:cs="Times New Roman"/>
           <w:sz w:val="24"/>
           <w:szCs w:val="28"/>
         </w:rPr>
@@ -1001,8 +1177,6 @@
         </w:rPr>
         <w:t>clustering algorithm</w:t>
       </w:r>
-      <w:bookmarkStart w:id="0" w:name="_GoBack"/>
-      <w:bookmarkEnd w:id="0"/>
     </w:p>
     <w:p>
       <w:pPr>
@@ -1825,6 +1999,7 @@
           <w:sz w:val="24"/>
           <w:szCs w:val="28"/>
         </w:rPr>
+        <w:lastRenderedPageBreak/>
         <w:t xml:space="preserve">The current state of the </w:t>
       </w:r>
       <w:r>
@@ -1954,7 +2129,6 @@
           <w:sz w:val="24"/>
           <w:szCs w:val="28"/>
         </w:rPr>
-        <w:lastRenderedPageBreak/>
         <w:t>STATUS</w:t>
       </w:r>
       <w:r>
@@ -2539,6 +2713,7 @@
           <w:sz w:val="28"/>
           <w:szCs w:val="28"/>
         </w:rPr>
+        <w:lastRenderedPageBreak/>
         <w:drawing>
           <wp:inline distT="0" distB="0" distL="0" distR="0">
             <wp:extent cx="4542746" cy="3307080"/>
@@ -2683,7 +2858,6 @@
           <w:sz w:val="28"/>
           <w:szCs w:val="28"/>
         </w:rPr>
-        <w:lastRenderedPageBreak/>
         <w:t xml:space="preserve"> </w:t>
       </w:r>
       <w:r>
@@ -3042,6 +3216,7 @@
           <w:sz w:val="24"/>
           <w:szCs w:val="24"/>
         </w:rPr>
+        <w:lastRenderedPageBreak/>
         <w:drawing>
           <wp:inline distT="0" distB="0" distL="0" distR="0">
             <wp:extent cx="4427220" cy="3239534"/>
@@ -3394,17 +3569,7 @@
           <w:sz w:val="24"/>
           <w:szCs w:val="24"/>
         </w:rPr>
-        <w:t xml:space="preserve">) coordinate. Once every node has a potential location, a verification function is run to make sure the overlap of edges through nodes is minimized. Once an acceptable placement has </w:t>
-      </w:r>
-      <w:r>
-        <w:rPr>
-          <w:rFonts w:ascii="Times New Roman" w:hAnsi="Times New Roman" w:cs="Times New Roman"/>
-          <w:color w:val="000000"/>
-          <w:sz w:val="24"/>
-          <w:szCs w:val="24"/>
-        </w:rPr>
-        <w:lastRenderedPageBreak/>
-        <w:t>been verified, that placement is finalized and can be viewed by the user</w:t>
+        <w:t>) coordinate. Once every node has a potential location, a verification function is run to make sure the overlap of edges through nodes is minimized. Once an acceptable placement has been verified, that placement is finalized and can be viewed by the user</w:t>
       </w:r>
       <w:r>
         <w:rPr>
@@ -3656,7 +3821,16 @@
           <w:sz w:val="24"/>
           <w:szCs w:val="24"/>
         </w:rPr>
-        <w:t xml:space="preserve"> set trace, the cluster which is formed at each step of the clustering algorithm is also noted, thereby allowing </w:t>
+        <w:t xml:space="preserve"> set trace, the cluster which is formed at each step of the clustering </w:t>
+      </w:r>
+      <w:r>
+        <w:rPr>
+          <w:rFonts w:ascii="Times New Roman" w:hAnsi="Times New Roman" w:cs="Times New Roman"/>
+          <w:sz w:val="24"/>
+          <w:szCs w:val="24"/>
+        </w:rPr>
+        <w:lastRenderedPageBreak/>
+        <w:t xml:space="preserve">algorithm is also noted, thereby allowing </w:t>
       </w:r>
       <w:r>
         <w:rPr>

</xml_diff>

<commit_message>
RWClustering Version 1.2 Complete (04/24/2018)
Fixed bug where reportMemUsage() was overwriting the verbose output file due to opening the file for write instead of append
RWCExecute.csh requires users to specify a font preset/value and a resolution when using the --gui flag since Python Tkinter is quite  pain for cross-platform work
RWGUI manual has been updated accordingly and so has RWGUI.py
README.txt for the project and for the GUI have been updated accordingly
</commit_message>
<xml_diff>
--- a/docs/RWGUIManual.docx
+++ b/docs/RWGUIManual.docx
@@ -319,8 +319,6 @@
         </w:rPr>
         <w:t>24</w:t>
       </w:r>
-      <w:bookmarkStart w:id="0" w:name="_GoBack"/>
-      <w:bookmarkEnd w:id="0"/>
       <w:r>
         <w:rPr>
           <w:rFonts w:ascii="Times New Roman" w:hAnsi="Times New Roman" w:cs="Times New Roman"/>
@@ -811,7 +809,38 @@
           <w:sz w:val="24"/>
           <w:szCs w:val="28"/>
         </w:rPr>
-        <w:t>Open a terminal in this directory and do the following:</w:t>
+        <w:t xml:space="preserve">Determine </w:t>
+      </w:r>
+      <w:r>
+        <w:rPr>
+          <w:rFonts w:ascii="Times New Roman" w:hAnsi="Times New Roman" w:cs="Times New Roman"/>
+          <w:sz w:val="24"/>
+          <w:szCs w:val="28"/>
+        </w:rPr>
+        <w:t>what resolution works best for you: either 720p or 1080p</w:t>
+      </w:r>
+    </w:p>
+    <w:p>
+      <w:pPr>
+        <w:pStyle w:val="ListParagraph"/>
+        <w:numPr>
+          <w:ilvl w:val="0"/>
+          <w:numId w:val="1"/>
+        </w:numPr>
+        <w:spacing w:before="240"/>
+        <w:rPr>
+          <w:rFonts w:ascii="Times New Roman" w:hAnsi="Times New Roman" w:cs="Times New Roman"/>
+          <w:sz w:val="24"/>
+          <w:szCs w:val="28"/>
+        </w:rPr>
+      </w:pPr>
+      <w:r>
+        <w:rPr>
+          <w:rFonts w:ascii="Times New Roman" w:hAnsi="Times New Roman" w:cs="Times New Roman"/>
+          <w:sz w:val="24"/>
+          <w:szCs w:val="28"/>
+        </w:rPr>
+        <w:t>Execute one of the following:</w:t>
       </w:r>
     </w:p>
     <w:p>
@@ -834,23 +863,54 @@
           <w:sz w:val="24"/>
           <w:szCs w:val="28"/>
         </w:rPr>
-        <w:t>If running the G</w:t>
-      </w:r>
-      <w:r>
-        <w:rPr>
-          <w:rFonts w:ascii="Times New Roman" w:hAnsi="Times New Roman" w:cs="Times New Roman"/>
-          <w:sz w:val="24"/>
-          <w:szCs w:val="28"/>
-        </w:rPr>
-        <w:t xml:space="preserve">UI on a local UNIX machine, execute the following command: </w:t>
-      </w:r>
+        <w:t>If running locally on a</w:t>
+      </w:r>
+      <w:r>
+        <w:rPr>
+          <w:rFonts w:ascii="Times New Roman" w:hAnsi="Times New Roman" w:cs="Times New Roman"/>
+          <w:sz w:val="24"/>
+          <w:szCs w:val="28"/>
+        </w:rPr>
+        <w:t xml:space="preserve"> UNIX machine, </w:t>
+      </w:r>
+      <w:r>
+        <w:rPr>
+          <w:rFonts w:ascii="Times New Roman" w:hAnsi="Times New Roman" w:cs="Times New Roman"/>
+          <w:sz w:val="24"/>
+          <w:szCs w:val="28"/>
+        </w:rPr>
+        <w:t>either of these</w:t>
+      </w:r>
+      <w:r>
+        <w:rPr>
+          <w:rFonts w:ascii="Times New Roman" w:hAnsi="Times New Roman" w:cs="Times New Roman"/>
+          <w:sz w:val="24"/>
+          <w:szCs w:val="28"/>
+        </w:rPr>
+        <w:t xml:space="preserve"> should work best:</w:t>
+      </w:r>
+    </w:p>
+    <w:p>
+      <w:pPr>
+        <w:pStyle w:val="ListParagraph"/>
+        <w:numPr>
+          <w:ilvl w:val="2"/>
+          <w:numId w:val="1"/>
+        </w:numPr>
+        <w:spacing w:before="240"/>
+        <w:rPr>
+          <w:rFonts w:ascii="Times New Roman" w:hAnsi="Times New Roman" w:cs="Times New Roman"/>
+          <w:sz w:val="24"/>
+          <w:szCs w:val="28"/>
+        </w:rPr>
+      </w:pPr>
       <w:r>
         <w:rPr>
           <w:rFonts w:ascii="Courier New" w:hAnsi="Courier New" w:cs="Courier New"/>
           <w:sz w:val="24"/>
           <w:szCs w:val="28"/>
         </w:rPr>
-        <w:t xml:space="preserve">python </w:t>
+        <w:t>p</w:t>
       </w:r>
       <w:r>
         <w:rPr>
@@ -858,6 +918,14 @@
           <w:sz w:val="24"/>
           <w:szCs w:val="28"/>
         </w:rPr>
+        <w:t xml:space="preserve">ython </w:t>
+      </w:r>
+      <w:r>
+        <w:rPr>
+          <w:rFonts w:ascii="Courier New" w:hAnsi="Courier New" w:cs="Courier New"/>
+          <w:sz w:val="24"/>
+          <w:szCs w:val="28"/>
+        </w:rPr>
         <w:t xml:space="preserve">RWGUI.py </w:t>
       </w:r>
       <w:r>
@@ -883,6 +951,61 @@
           <w:szCs w:val="28"/>
         </w:rPr>
         <w:t>native</w:t>
+      </w:r>
+      <w:r>
+        <w:rPr>
+          <w:rFonts w:ascii="Courier New" w:hAnsi="Courier New" w:cs="Courier New"/>
+          <w:sz w:val="24"/>
+          <w:szCs w:val="28"/>
+        </w:rPr>
+        <w:t xml:space="preserve"> </w:t>
+      </w:r>
+      <w:r>
+        <w:rPr>
+          <w:rFonts w:ascii="Courier New" w:hAnsi="Courier New" w:cs="Courier New"/>
+          <w:sz w:val="24"/>
+          <w:szCs w:val="28"/>
+        </w:rPr>
+        <w:t>720p</w:t>
+      </w:r>
+    </w:p>
+    <w:p>
+      <w:pPr>
+        <w:pStyle w:val="ListParagraph"/>
+        <w:numPr>
+          <w:ilvl w:val="2"/>
+          <w:numId w:val="1"/>
+        </w:numPr>
+        <w:spacing w:before="240"/>
+        <w:rPr>
+          <w:rFonts w:ascii="Times New Roman" w:hAnsi="Times New Roman" w:cs="Times New Roman"/>
+          <w:sz w:val="24"/>
+          <w:szCs w:val="28"/>
+        </w:rPr>
+      </w:pPr>
+      <w:r>
+        <w:rPr>
+          <w:rFonts w:ascii="Courier New" w:hAnsi="Courier New" w:cs="Courier New"/>
+          <w:sz w:val="24"/>
+          <w:szCs w:val="28"/>
+        </w:rPr>
+        <w:t xml:space="preserve">python RWGUI.py –native </w:t>
+      </w:r>
+      <w:r>
+        <w:rPr>
+          <w:rFonts w:ascii="Courier New" w:hAnsi="Courier New" w:cs="Courier New"/>
+          <w:sz w:val="24"/>
+          <w:szCs w:val="28"/>
+        </w:rPr>
+        <w:t>1080</w:t>
+      </w:r>
+      <w:r>
+        <w:rPr>
+          <w:rFonts w:ascii="Courier New" w:hAnsi="Courier New" w:cs="Courier New"/>
+          <w:sz w:val="24"/>
+          <w:szCs w:val="28"/>
+        </w:rPr>
+        <w:t>p</w:t>
       </w:r>
     </w:p>
     <w:p>
@@ -905,30 +1028,199 @@
           <w:sz w:val="24"/>
           <w:szCs w:val="28"/>
         </w:rPr>
-        <w:t xml:space="preserve">If </w:t>
-      </w:r>
-      <w:r>
-        <w:rPr>
-          <w:rFonts w:ascii="Times New Roman" w:hAnsi="Times New Roman" w:cs="Times New Roman"/>
-          <w:sz w:val="24"/>
-          <w:szCs w:val="28"/>
-        </w:rPr>
-        <w:t xml:space="preserve">running the GUI </w:t>
-      </w:r>
-      <w:r>
-        <w:rPr>
-          <w:rFonts w:ascii="Times New Roman" w:hAnsi="Times New Roman" w:cs="Times New Roman"/>
-          <w:sz w:val="24"/>
-          <w:szCs w:val="28"/>
-        </w:rPr>
-        <w:t xml:space="preserve">using an X11 server and SSH: </w:t>
-      </w:r>
+        <w:t xml:space="preserve">If running </w:t>
+      </w:r>
+      <w:r>
+        <w:rPr>
+          <w:rFonts w:ascii="Times New Roman" w:hAnsi="Times New Roman" w:cs="Times New Roman"/>
+          <w:sz w:val="24"/>
+          <w:szCs w:val="28"/>
+        </w:rPr>
+        <w:t>on a</w:t>
+      </w:r>
+      <w:r>
+        <w:rPr>
+          <w:rFonts w:ascii="Times New Roman" w:hAnsi="Times New Roman" w:cs="Times New Roman"/>
+          <w:sz w:val="24"/>
+          <w:szCs w:val="28"/>
+        </w:rPr>
+        <w:t xml:space="preserve"> UNIX machine</w:t>
+      </w:r>
+      <w:r>
+        <w:rPr>
+          <w:rFonts w:ascii="Times New Roman" w:hAnsi="Times New Roman" w:cs="Times New Roman"/>
+          <w:sz w:val="24"/>
+          <w:szCs w:val="28"/>
+        </w:rPr>
+        <w:t xml:space="preserve"> using SSH and X11 forwarding via a </w:t>
+      </w:r>
+      <w:proofErr w:type="spellStart"/>
+      <w:r>
+        <w:rPr>
+          <w:rFonts w:ascii="Times New Roman" w:hAnsi="Times New Roman" w:cs="Times New Roman"/>
+          <w:sz w:val="24"/>
+          <w:szCs w:val="28"/>
+        </w:rPr>
+        <w:t>XServer</w:t>
+      </w:r>
+      <w:proofErr w:type="spellEnd"/>
+      <w:r>
+        <w:rPr>
+          <w:rFonts w:ascii="Times New Roman" w:hAnsi="Times New Roman" w:cs="Times New Roman"/>
+          <w:sz w:val="24"/>
+          <w:szCs w:val="28"/>
+        </w:rPr>
+        <w:t>, either of these should work best:</w:t>
+      </w:r>
+    </w:p>
+    <w:p>
+      <w:pPr>
+        <w:pStyle w:val="ListParagraph"/>
+        <w:numPr>
+          <w:ilvl w:val="2"/>
+          <w:numId w:val="1"/>
+        </w:numPr>
+        <w:spacing w:before="240"/>
+        <w:rPr>
+          <w:rFonts w:ascii="Times New Roman" w:hAnsi="Times New Roman" w:cs="Times New Roman"/>
+          <w:sz w:val="24"/>
+          <w:szCs w:val="28"/>
+        </w:rPr>
+      </w:pPr>
       <w:r>
         <w:rPr>
           <w:rFonts w:ascii="Courier New" w:hAnsi="Courier New" w:cs="Courier New"/>
           <w:sz w:val="24"/>
           <w:szCs w:val="28"/>
         </w:rPr>
+        <w:t>python RWGUI.py –</w:t>
+      </w:r>
+      <w:r>
+        <w:rPr>
+          <w:rFonts w:ascii="Courier New" w:hAnsi="Courier New" w:cs="Courier New"/>
+          <w:sz w:val="24"/>
+          <w:szCs w:val="28"/>
+        </w:rPr>
+        <w:t>-</w:t>
+      </w:r>
+      <w:r>
+        <w:rPr>
+          <w:rFonts w:ascii="Courier New" w:hAnsi="Courier New" w:cs="Courier New"/>
+          <w:sz w:val="24"/>
+          <w:szCs w:val="28"/>
+        </w:rPr>
+        <w:t>x11</w:t>
+      </w:r>
+      <w:r>
+        <w:rPr>
+          <w:rFonts w:ascii="Courier New" w:hAnsi="Courier New" w:cs="Courier New"/>
+          <w:sz w:val="24"/>
+          <w:szCs w:val="28"/>
+        </w:rPr>
+        <w:t xml:space="preserve"> 720p</w:t>
+      </w:r>
+    </w:p>
+    <w:p>
+      <w:pPr>
+        <w:pStyle w:val="ListParagraph"/>
+        <w:numPr>
+          <w:ilvl w:val="2"/>
+          <w:numId w:val="1"/>
+        </w:numPr>
+        <w:spacing w:before="240"/>
+        <w:rPr>
+          <w:rFonts w:ascii="Times New Roman" w:hAnsi="Times New Roman" w:cs="Times New Roman"/>
+          <w:sz w:val="24"/>
+          <w:szCs w:val="28"/>
+        </w:rPr>
+      </w:pPr>
+      <w:r>
+        <w:rPr>
+          <w:rFonts w:ascii="Courier New" w:hAnsi="Courier New" w:cs="Courier New"/>
+          <w:sz w:val="24"/>
+          <w:szCs w:val="28"/>
+        </w:rPr>
+        <w:t>python RWGUI.py –</w:t>
+      </w:r>
+      <w:r>
+        <w:rPr>
+          <w:rFonts w:ascii="Courier New" w:hAnsi="Courier New" w:cs="Courier New"/>
+          <w:sz w:val="24"/>
+          <w:szCs w:val="28"/>
+        </w:rPr>
+        <w:t>-x11</w:t>
+      </w:r>
+      <w:r>
+        <w:rPr>
+          <w:rFonts w:ascii="Courier New" w:hAnsi="Courier New" w:cs="Courier New"/>
+          <w:sz w:val="24"/>
+          <w:szCs w:val="28"/>
+        </w:rPr>
+        <w:t xml:space="preserve"> 1080p</w:t>
+      </w:r>
+    </w:p>
+    <w:p>
+      <w:pPr>
+        <w:spacing w:before="240"/>
+        <w:rPr>
+          <w:rFonts w:ascii="Times New Roman" w:hAnsi="Times New Roman" w:cs="Times New Roman"/>
+          <w:b/>
+          <w:sz w:val="24"/>
+          <w:szCs w:val="28"/>
+        </w:rPr>
+      </w:pPr>
+      <w:r>
+        <w:rPr>
+          <w:rFonts w:ascii="Times New Roman" w:hAnsi="Times New Roman" w:cs="Times New Roman"/>
+          <w:b/>
+          <w:sz w:val="24"/>
+          <w:szCs w:val="28"/>
+        </w:rPr>
+        <w:t xml:space="preserve">If none of the above options give you a good font size, </w:t>
+      </w:r>
+      <w:r>
+        <w:rPr>
+          <w:rFonts w:ascii="Times New Roman" w:hAnsi="Times New Roman" w:cs="Times New Roman"/>
+          <w:b/>
+          <w:sz w:val="24"/>
+          <w:szCs w:val="28"/>
+        </w:rPr>
+        <w:t>pick one of the following commands to execute</w:t>
+      </w:r>
+      <w:r>
+        <w:rPr>
+          <w:rFonts w:ascii="Times New Roman" w:hAnsi="Times New Roman" w:cs="Times New Roman"/>
+          <w:b/>
+          <w:sz w:val="24"/>
+          <w:szCs w:val="28"/>
+        </w:rPr>
+        <w:t>:</w:t>
+      </w:r>
+    </w:p>
+    <w:p>
+      <w:pPr>
+        <w:spacing w:before="240"/>
+        <w:rPr>
+          <w:rFonts w:ascii="Courier New" w:hAnsi="Courier New" w:cs="Courier New"/>
+          <w:sz w:val="24"/>
+          <w:szCs w:val="28"/>
+        </w:rPr>
+      </w:pPr>
+      <w:r>
+        <w:rPr>
+          <w:rFonts w:ascii="Times New Roman" w:hAnsi="Times New Roman" w:cs="Times New Roman"/>
+          <w:sz w:val="24"/>
+          <w:szCs w:val="28"/>
+        </w:rPr>
+        <w:tab/>
+      </w:r>
+      <w:proofErr w:type="gramStart"/>
+      <w:r>
+        <w:rPr>
+          <w:rFonts w:ascii="Courier New" w:hAnsi="Courier New" w:cs="Courier New"/>
+          <w:sz w:val="24"/>
+          <w:szCs w:val="28"/>
+        </w:rPr>
         <w:t>p</w:t>
       </w:r>
       <w:r>
@@ -937,15 +1229,16 @@
           <w:sz w:val="24"/>
           <w:szCs w:val="28"/>
         </w:rPr>
-        <w:t>ython RWGUI.py –</w:t>
-      </w:r>
+        <w:t>ython</w:t>
+      </w:r>
+      <w:proofErr w:type="gramEnd"/>
       <w:r>
         <w:rPr>
           <w:rFonts w:ascii="Courier New" w:hAnsi="Courier New" w:cs="Courier New"/>
           <w:sz w:val="24"/>
           <w:szCs w:val="28"/>
         </w:rPr>
-        <w:t>-</w:t>
+        <w:t xml:space="preserve"> RWGUI.py</w:t>
       </w:r>
       <w:r>
         <w:rPr>
@@ -953,54 +1246,146 @@
           <w:sz w:val="24"/>
           <w:szCs w:val="28"/>
         </w:rPr>
-        <w:t>x11</w:t>
+        <w:t xml:space="preserve"> &lt;</w:t>
+      </w:r>
+      <w:proofErr w:type="spellStart"/>
+      <w:r>
+        <w:rPr>
+          <w:rFonts w:ascii="Courier New" w:hAnsi="Courier New" w:cs="Courier New"/>
+          <w:sz w:val="24"/>
+          <w:szCs w:val="28"/>
+        </w:rPr>
+        <w:t>font_size_value</w:t>
+      </w:r>
+      <w:proofErr w:type="spellEnd"/>
+      <w:r>
+        <w:rPr>
+          <w:rFonts w:ascii="Courier New" w:hAnsi="Courier New" w:cs="Courier New"/>
+          <w:sz w:val="24"/>
+          <w:szCs w:val="28"/>
+        </w:rPr>
+        <w:t>&gt;</w:t>
+      </w:r>
+      <w:r>
+        <w:rPr>
+          <w:rFonts w:ascii="Courier New" w:hAnsi="Courier New" w:cs="Courier New"/>
+          <w:sz w:val="24"/>
+          <w:szCs w:val="28"/>
+        </w:rPr>
+        <w:t xml:space="preserve"> </w:t>
+      </w:r>
+      <w:r>
+        <w:rPr>
+          <w:rFonts w:ascii="Courier New" w:hAnsi="Courier New" w:cs="Courier New"/>
+          <w:sz w:val="24"/>
+          <w:szCs w:val="28"/>
+        </w:rPr>
+        <w:t>720p</w:t>
       </w:r>
     </w:p>
     <w:p>
       <w:pPr>
         <w:spacing w:before="240"/>
         <w:rPr>
-          <w:rFonts w:ascii="Times New Roman" w:hAnsi="Times New Roman" w:cs="Times New Roman"/>
-          <w:b/>
-          <w:sz w:val="24"/>
-          <w:szCs w:val="28"/>
-        </w:rPr>
-      </w:pPr>
-      <w:r>
-        <w:rPr>
-          <w:rFonts w:ascii="Times New Roman" w:hAnsi="Times New Roman" w:cs="Times New Roman"/>
-          <w:b/>
-          <w:sz w:val="24"/>
-          <w:szCs w:val="28"/>
-        </w:rPr>
-        <w:t xml:space="preserve">If none of the above options give you a good font size, </w:t>
-      </w:r>
-      <w:r>
-        <w:rPr>
-          <w:rFonts w:ascii="Times New Roman" w:hAnsi="Times New Roman" w:cs="Times New Roman"/>
-          <w:b/>
-          <w:sz w:val="24"/>
-          <w:szCs w:val="28"/>
-        </w:rPr>
-        <w:t>just execute the GUI as such:</w:t>
+          <w:rFonts w:ascii="Courier New" w:hAnsi="Courier New" w:cs="Courier New"/>
+          <w:sz w:val="24"/>
+          <w:szCs w:val="28"/>
+        </w:rPr>
+      </w:pPr>
+      <w:r>
+        <w:rPr>
+          <w:rFonts w:ascii="Courier New" w:hAnsi="Courier New" w:cs="Courier New"/>
+          <w:sz w:val="24"/>
+          <w:szCs w:val="28"/>
+        </w:rPr>
+        <w:tab/>
+      </w:r>
+      <w:proofErr w:type="gramStart"/>
+      <w:r>
+        <w:rPr>
+          <w:rFonts w:ascii="Courier New" w:hAnsi="Courier New" w:cs="Courier New"/>
+          <w:sz w:val="24"/>
+          <w:szCs w:val="28"/>
+        </w:rPr>
+        <w:t>python</w:t>
+      </w:r>
+      <w:proofErr w:type="gramEnd"/>
+      <w:r>
+        <w:rPr>
+          <w:rFonts w:ascii="Courier New" w:hAnsi="Courier New" w:cs="Courier New"/>
+          <w:sz w:val="24"/>
+          <w:szCs w:val="28"/>
+        </w:rPr>
+        <w:t xml:space="preserve"> RWGUI.py &lt;</w:t>
+      </w:r>
+      <w:proofErr w:type="spellStart"/>
+      <w:r>
+        <w:rPr>
+          <w:rFonts w:ascii="Courier New" w:hAnsi="Courier New" w:cs="Courier New"/>
+          <w:sz w:val="24"/>
+          <w:szCs w:val="28"/>
+        </w:rPr>
+        <w:t>font_size_value</w:t>
+      </w:r>
+      <w:proofErr w:type="spellEnd"/>
+      <w:r>
+        <w:rPr>
+          <w:rFonts w:ascii="Courier New" w:hAnsi="Courier New" w:cs="Courier New"/>
+          <w:sz w:val="24"/>
+          <w:szCs w:val="28"/>
+        </w:rPr>
+        <w:t>&gt;</w:t>
+      </w:r>
+      <w:r>
+        <w:rPr>
+          <w:rFonts w:ascii="Courier New" w:hAnsi="Courier New" w:cs="Courier New"/>
+          <w:sz w:val="24"/>
+          <w:szCs w:val="28"/>
+        </w:rPr>
+        <w:t xml:space="preserve"> 1080p</w:t>
       </w:r>
     </w:p>
     <w:p>
       <w:pPr>
         <w:spacing w:before="240"/>
         <w:rPr>
+          <w:rFonts w:ascii="Times New Roman" w:hAnsi="Times New Roman" w:cs="Times New Roman"/>
+          <w:sz w:val="24"/>
+          <w:szCs w:val="28"/>
+        </w:rPr>
+      </w:pPr>
+      <w:r>
+        <w:rPr>
+          <w:rFonts w:ascii="Times New Roman" w:hAnsi="Times New Roman" w:cs="Times New Roman"/>
+          <w:b/>
+          <w:sz w:val="24"/>
+          <w:szCs w:val="28"/>
+        </w:rPr>
+        <w:t xml:space="preserve">(E.g. </w:t>
+      </w:r>
+      <w:r>
+        <w:rPr>
           <w:rFonts w:ascii="Courier New" w:hAnsi="Courier New" w:cs="Courier New"/>
           <w:sz w:val="24"/>
           <w:szCs w:val="28"/>
         </w:rPr>
-      </w:pPr>
-      <w:r>
-        <w:rPr>
-          <w:rFonts w:ascii="Times New Roman" w:hAnsi="Times New Roman" w:cs="Times New Roman"/>
-          <w:sz w:val="24"/>
-          <w:szCs w:val="28"/>
-        </w:rPr>
-        <w:tab/>
+        <w:t>python RWGUI.py</w:t>
+      </w:r>
+      <w:r>
+        <w:rPr>
+          <w:rFonts w:ascii="Courier New" w:hAnsi="Courier New" w:cs="Courier New"/>
+          <w:sz w:val="24"/>
+          <w:szCs w:val="28"/>
+        </w:rPr>
+        <w:t xml:space="preserve"> </w:t>
+      </w:r>
+      <w:r>
+        <w:rPr>
+          <w:rFonts w:ascii="Courier New" w:hAnsi="Courier New" w:cs="Courier New"/>
+          <w:sz w:val="24"/>
+          <w:szCs w:val="28"/>
+        </w:rPr>
+        <w:t xml:space="preserve">16 </w:t>
       </w:r>
       <w:proofErr w:type="gramStart"/>
       <w:r>
@@ -1009,7 +1394,7 @@
           <w:sz w:val="24"/>
           <w:szCs w:val="28"/>
         </w:rPr>
-        <w:t>p</w:t>
+        <w:t>1080p</w:t>
       </w:r>
       <w:r>
         <w:rPr>
@@ -1017,94 +1402,119 @@
           <w:sz w:val="24"/>
           <w:szCs w:val="28"/>
         </w:rPr>
-        <w:t>ython</w:t>
+        <w:t xml:space="preserve"> </w:t>
+      </w:r>
+      <w:r>
+        <w:rPr>
+          <w:rFonts w:ascii="Times New Roman" w:hAnsi="Times New Roman" w:cs="Times New Roman"/>
+          <w:sz w:val="24"/>
+          <w:szCs w:val="28"/>
+        </w:rPr>
+        <w:t>)</w:t>
       </w:r>
       <w:proofErr w:type="gramEnd"/>
-      <w:r>
-        <w:rPr>
-          <w:rFonts w:ascii="Courier New" w:hAnsi="Courier New" w:cs="Courier New"/>
-          <w:sz w:val="24"/>
-          <w:szCs w:val="28"/>
-        </w:rPr>
-        <w:t xml:space="preserve"> RWGUI.py</w:t>
-      </w:r>
-      <w:r>
-        <w:rPr>
-          <w:rFonts w:ascii="Courier New" w:hAnsi="Courier New" w:cs="Courier New"/>
-          <w:sz w:val="24"/>
-          <w:szCs w:val="28"/>
-        </w:rPr>
-        <w:t xml:space="preserve"> &lt;</w:t>
+    </w:p>
+    <w:p>
+      <w:pPr>
+        <w:spacing w:before="240"/>
+        <w:rPr>
+          <w:rFonts w:ascii="Times New Roman" w:hAnsi="Times New Roman" w:cs="Times New Roman"/>
+          <w:sz w:val="24"/>
+          <w:szCs w:val="28"/>
+        </w:rPr>
+      </w:pPr>
+      <w:r>
+        <w:rPr>
+          <w:rFonts w:ascii="Times New Roman" w:hAnsi="Times New Roman" w:cs="Times New Roman"/>
+          <w:sz w:val="24"/>
+          <w:szCs w:val="28"/>
+        </w:rPr>
+        <w:t xml:space="preserve">The reason why this is complicated as such is because the Python </w:t>
       </w:r>
       <w:proofErr w:type="spellStart"/>
       <w:r>
         <w:rPr>
-          <w:rFonts w:ascii="Courier New" w:hAnsi="Courier New" w:cs="Courier New"/>
-          <w:sz w:val="24"/>
-          <w:szCs w:val="28"/>
-        </w:rPr>
-        <w:t>font_size_value</w:t>
+          <w:rFonts w:ascii="Times New Roman" w:hAnsi="Times New Roman" w:cs="Times New Roman"/>
+          <w:sz w:val="24"/>
+          <w:szCs w:val="28"/>
+        </w:rPr>
+        <w:t>Tkinter</w:t>
       </w:r>
       <w:proofErr w:type="spellEnd"/>
       <w:r>
         <w:rPr>
-          <w:rFonts w:ascii="Courier New" w:hAnsi="Courier New" w:cs="Courier New"/>
-          <w:sz w:val="24"/>
-          <w:szCs w:val="28"/>
-        </w:rPr>
-        <w:t>&gt;</w:t>
-      </w:r>
-      <w:r>
-        <w:rPr>
-          <w:rFonts w:ascii="Courier New" w:hAnsi="Courier New" w:cs="Courier New"/>
-          <w:sz w:val="24"/>
-          <w:szCs w:val="28"/>
-        </w:rPr>
-        <w:t xml:space="preserve"> </w:t>
-      </w:r>
-    </w:p>
-    <w:p>
-      <w:pPr>
-        <w:spacing w:before="240"/>
-        <w:rPr>
-          <w:rFonts w:ascii="Times New Roman" w:hAnsi="Times New Roman" w:cs="Times New Roman"/>
-          <w:sz w:val="24"/>
-          <w:szCs w:val="28"/>
-        </w:rPr>
-      </w:pPr>
-      <w:r>
-        <w:rPr>
-          <w:rFonts w:ascii="Times New Roman" w:hAnsi="Times New Roman" w:cs="Times New Roman"/>
-          <w:b/>
-          <w:sz w:val="24"/>
-          <w:szCs w:val="28"/>
-        </w:rPr>
-        <w:t xml:space="preserve">(E.g. </w:t>
-      </w:r>
-      <w:r>
-        <w:rPr>
-          <w:rFonts w:ascii="Courier New" w:hAnsi="Courier New" w:cs="Courier New"/>
-          <w:sz w:val="24"/>
-          <w:szCs w:val="28"/>
-        </w:rPr>
-        <w:t>python RWGUI.py</w:t>
-      </w:r>
-      <w:r>
-        <w:rPr>
-          <w:rFonts w:ascii="Courier New" w:hAnsi="Courier New" w:cs="Courier New"/>
-          <w:sz w:val="24"/>
-          <w:szCs w:val="28"/>
-        </w:rPr>
-        <w:t xml:space="preserve"> </w:t>
-      </w:r>
-      <w:r>
-        <w:rPr>
-          <w:rFonts w:ascii="Courier New" w:hAnsi="Courier New" w:cs="Courier New"/>
-          <w:sz w:val="24"/>
-          <w:szCs w:val="28"/>
-        </w:rPr>
-        <w:t>20)</w:t>
-      </w:r>
+          <w:rFonts w:ascii="Times New Roman" w:hAnsi="Times New Roman" w:cs="Times New Roman"/>
+          <w:sz w:val="24"/>
+          <w:szCs w:val="28"/>
+        </w:rPr>
+        <w:t xml:space="preserve">/Turtle graphics libraries do not support auto scaling when switching between OS and different environments. </w:t>
+      </w:r>
+      <w:r>
+        <w:rPr>
+          <w:rFonts w:ascii="Times New Roman" w:hAnsi="Times New Roman" w:cs="Times New Roman"/>
+          <w:sz w:val="24"/>
+          <w:szCs w:val="28"/>
+        </w:rPr>
+        <w:t xml:space="preserve">This was definitely a shortcoming </w:t>
+      </w:r>
+      <w:r>
+        <w:rPr>
+          <w:rFonts w:ascii="Times New Roman" w:hAnsi="Times New Roman" w:cs="Times New Roman"/>
+          <w:sz w:val="24"/>
+          <w:szCs w:val="28"/>
+        </w:rPr>
+        <w:t xml:space="preserve">and </w:t>
+      </w:r>
+      <w:r>
+        <w:rPr>
+          <w:rFonts w:ascii="Times New Roman" w:hAnsi="Times New Roman" w:cs="Times New Roman"/>
+          <w:sz w:val="24"/>
+          <w:szCs w:val="28"/>
+        </w:rPr>
+        <w:t xml:space="preserve">for future </w:t>
+      </w:r>
+      <w:r>
+        <w:rPr>
+          <w:rFonts w:ascii="Times New Roman" w:hAnsi="Times New Roman" w:cs="Times New Roman"/>
+          <w:sz w:val="24"/>
+          <w:szCs w:val="28"/>
+        </w:rPr>
+        <w:t xml:space="preserve">work on this </w:t>
+      </w:r>
+      <w:r>
+        <w:rPr>
+          <w:rFonts w:ascii="Times New Roman" w:hAnsi="Times New Roman" w:cs="Times New Roman"/>
+          <w:sz w:val="24"/>
+          <w:szCs w:val="28"/>
+        </w:rPr>
+        <w:t xml:space="preserve">GUI, using a more sophisticated </w:t>
+      </w:r>
+      <w:r>
+        <w:rPr>
+          <w:rFonts w:ascii="Times New Roman" w:hAnsi="Times New Roman" w:cs="Times New Roman"/>
+          <w:sz w:val="24"/>
+          <w:szCs w:val="28"/>
+        </w:rPr>
+        <w:t xml:space="preserve">graphics library </w:t>
+      </w:r>
+      <w:r>
+        <w:rPr>
+          <w:rFonts w:ascii="Times New Roman" w:hAnsi="Times New Roman" w:cs="Times New Roman"/>
+          <w:sz w:val="24"/>
+          <w:szCs w:val="28"/>
+        </w:rPr>
+        <w:t>package such as OpenGL would be highly recommended</w:t>
+      </w:r>
+      <w:r>
+        <w:rPr>
+          <w:rFonts w:ascii="Times New Roman" w:hAnsi="Times New Roman" w:cs="Times New Roman"/>
+          <w:sz w:val="24"/>
+          <w:szCs w:val="28"/>
+        </w:rPr>
+        <w:t>.</w:t>
+      </w:r>
+      <w:bookmarkStart w:id="0" w:name="_GoBack"/>
+      <w:bookmarkEnd w:id="0"/>
     </w:p>
     <w:p>
       <w:pPr>
@@ -1222,6 +1632,7 @@
         <w:rPr>
           <w:noProof/>
         </w:rPr>
+        <w:lastRenderedPageBreak/>
         <w:drawing>
           <wp:inline distT="0" distB="0" distL="0" distR="0" wp14:anchorId="0648A103" wp14:editId="0A06D964">
             <wp:extent cx="4503420" cy="2396532"/>
@@ -1488,6 +1899,7 @@
           <w:sz w:val="28"/>
           <w:szCs w:val="28"/>
         </w:rPr>
+        <w:lastRenderedPageBreak/>
         <w:drawing>
           <wp:inline distT="0" distB="0" distL="0" distR="0">
             <wp:extent cx="5066904" cy="3695700"/>
@@ -1999,7 +2411,6 @@
           <w:sz w:val="24"/>
           <w:szCs w:val="28"/>
         </w:rPr>
-        <w:lastRenderedPageBreak/>
         <w:t xml:space="preserve">The current state of the </w:t>
       </w:r>
       <w:r>
@@ -2279,6 +2690,7 @@
           <w:sz w:val="24"/>
           <w:szCs w:val="28"/>
         </w:rPr>
+        <w:lastRenderedPageBreak/>
         <w:t>When the status bar turns GREEN and says “READY</w:t>
       </w:r>
       <w:r>
@@ -2713,7 +3125,6 @@
           <w:sz w:val="28"/>
           <w:szCs w:val="28"/>
         </w:rPr>
-        <w:lastRenderedPageBreak/>
         <w:drawing>
           <wp:inline distT="0" distB="0" distL="0" distR="0">
             <wp:extent cx="4542746" cy="3307080"/>
@@ -3078,7 +3489,17 @@
           <w:sz w:val="24"/>
           <w:szCs w:val="24"/>
         </w:rPr>
-        <w:t xml:space="preserve">CLUSTER INFORMATION </w:t>
+        <w:t xml:space="preserve">CLUSTER </w:t>
+      </w:r>
+      <w:r>
+        <w:rPr>
+          <w:rFonts w:ascii="Times New Roman" w:hAnsi="Times New Roman" w:cs="Times New Roman"/>
+          <w:b/>
+          <w:sz w:val="24"/>
+          <w:szCs w:val="24"/>
+        </w:rPr>
+        <w:lastRenderedPageBreak/>
+        <w:t xml:space="preserve">INFORMATION </w:t>
       </w:r>
       <w:r>
         <w:rPr>
@@ -3216,7 +3637,6 @@
           <w:sz w:val="24"/>
           <w:szCs w:val="24"/>
         </w:rPr>
-        <w:lastRenderedPageBreak/>
         <w:drawing>
           <wp:inline distT="0" distB="0" distL="0" distR="0">
             <wp:extent cx="4427220" cy="3239534"/>
@@ -3637,6 +4057,7 @@
           <w:sz w:val="24"/>
           <w:szCs w:val="24"/>
         </w:rPr>
+        <w:lastRenderedPageBreak/>
         <w:t xml:space="preserve">In </w:t>
       </w:r>
       <w:proofErr w:type="spellStart"/>
@@ -3821,16 +4242,7 @@
           <w:sz w:val="24"/>
           <w:szCs w:val="24"/>
         </w:rPr>
-        <w:t xml:space="preserve"> set trace, the cluster which is formed at each step of the clustering </w:t>
-      </w:r>
-      <w:r>
-        <w:rPr>
-          <w:rFonts w:ascii="Times New Roman" w:hAnsi="Times New Roman" w:cs="Times New Roman"/>
-          <w:sz w:val="24"/>
-          <w:szCs w:val="24"/>
-        </w:rPr>
-        <w:lastRenderedPageBreak/>
-        <w:t xml:space="preserve">algorithm is also noted, thereby allowing </w:t>
+        <w:t xml:space="preserve"> set trace, the cluster which is formed at each step of the clustering algorithm is also noted, thereby allowing </w:t>
       </w:r>
       <w:r>
         <w:rPr>
@@ -3991,7 +4403,7 @@
         <w:ind w:left="1440" w:hanging="360"/>
       </w:pPr>
     </w:lvl>
-    <w:lvl w:ilvl="2" w:tplc="0409001B" w:tentative="1">
+    <w:lvl w:ilvl="2" w:tplc="0409001B">
       <w:start w:val="1"/>
       <w:numFmt w:val="lowerRoman"/>
       <w:lvlText w:val="%3."/>

</xml_diff>

<commit_message>
Added all final docs (04/26/2018)
</commit_message>
<xml_diff>
--- a/docs/RWGUIManual.docx
+++ b/docs/RWGUIManual.docx
@@ -141,7 +141,6 @@
         </w:rPr>
         <w:t xml:space="preserve">GUI for </w:t>
       </w:r>
-      <w:proofErr w:type="spellStart"/>
       <w:r>
         <w:rPr>
           <w:rFonts w:ascii="Times New Roman" w:hAnsi="Times New Roman" w:cs="Times New Roman"/>
@@ -152,7 +151,6 @@
         </w:rPr>
         <w:t>RWClustering</w:t>
       </w:r>
-      <w:proofErr w:type="spellEnd"/>
       <w:r>
         <w:rPr>
           <w:rFonts w:ascii="Times New Roman" w:hAnsi="Times New Roman" w:cs="Times New Roman"/>
@@ -317,7 +315,7 @@
           <w:sz w:val="36"/>
           <w:szCs w:val="36"/>
         </w:rPr>
-        <w:t>24</w:t>
+        <w:t>26</w:t>
       </w:r>
       <w:r>
         <w:rPr>
@@ -390,6 +388,56 @@
         </w:rPr>
         <w:t xml:space="preserve">script that generates a GUI for the </w:t>
       </w:r>
+      <w:r>
+        <w:rPr>
+          <w:rFonts w:ascii="Times New Roman" w:hAnsi="Times New Roman" w:cs="Times New Roman"/>
+          <w:i/>
+          <w:sz w:val="24"/>
+          <w:szCs w:val="28"/>
+        </w:rPr>
+        <w:t>RWClustering</w:t>
+      </w:r>
+      <w:r>
+        <w:rPr>
+          <w:rFonts w:ascii="Times New Roman" w:hAnsi="Times New Roman" w:cs="Times New Roman"/>
+          <w:sz w:val="24"/>
+          <w:szCs w:val="28"/>
+        </w:rPr>
+        <w:t xml:space="preserve"> application. </w:t>
+      </w:r>
+      <w:r>
+        <w:rPr>
+          <w:rFonts w:ascii="Times New Roman" w:hAnsi="Times New Roman" w:cs="Times New Roman"/>
+          <w:sz w:val="24"/>
+          <w:szCs w:val="28"/>
+        </w:rPr>
+        <w:t xml:space="preserve">The python script uses an </w:t>
+      </w:r>
+      <w:r>
+        <w:rPr>
+          <w:rFonts w:ascii="Times New Roman" w:hAnsi="Times New Roman" w:cs="Times New Roman"/>
+          <w:sz w:val="24"/>
+          <w:szCs w:val="28"/>
+        </w:rPr>
+        <w:t xml:space="preserve">output of the </w:t>
+      </w:r>
+      <w:r>
+        <w:rPr>
+          <w:rFonts w:ascii="Times New Roman" w:hAnsi="Times New Roman" w:cs="Times New Roman"/>
+          <w:i/>
+          <w:sz w:val="24"/>
+          <w:szCs w:val="28"/>
+        </w:rPr>
+        <w:t>RWClustering</w:t>
+      </w:r>
+      <w:r>
+        <w:rPr>
+          <w:rFonts w:ascii="Times New Roman" w:hAnsi="Times New Roman" w:cs="Times New Roman"/>
+          <w:sz w:val="24"/>
+          <w:szCs w:val="28"/>
+        </w:rPr>
+        <w:t xml:space="preserve"> application, specifically the </w:t>
+      </w:r>
       <w:proofErr w:type="spellStart"/>
       <w:r>
         <w:rPr>
@@ -398,7 +446,7 @@
           <w:sz w:val="24"/>
           <w:szCs w:val="28"/>
         </w:rPr>
-        <w:t>RWClustering</w:t>
+        <w:t>input_graph.dmp</w:t>
       </w:r>
       <w:proofErr w:type="spellEnd"/>
       <w:r>
@@ -407,25 +455,24 @@
           <w:sz w:val="24"/>
           <w:szCs w:val="28"/>
         </w:rPr>
-        <w:t xml:space="preserve"> application. </w:t>
-      </w:r>
-      <w:r>
-        <w:rPr>
-          <w:rFonts w:ascii="Times New Roman" w:hAnsi="Times New Roman" w:cs="Times New Roman"/>
-          <w:sz w:val="24"/>
-          <w:szCs w:val="28"/>
-        </w:rPr>
-        <w:t xml:space="preserve">The python script uses an </w:t>
-      </w:r>
-      <w:r>
-        <w:rPr>
-          <w:rFonts w:ascii="Times New Roman" w:hAnsi="Times New Roman" w:cs="Times New Roman"/>
-          <w:sz w:val="24"/>
-          <w:szCs w:val="28"/>
-        </w:rPr>
-        <w:t xml:space="preserve">output of the </w:t>
-      </w:r>
-      <w:proofErr w:type="spellStart"/>
+        <w:t xml:space="preserve"> file that </w:t>
+      </w:r>
+      <w:r>
+        <w:rPr>
+          <w:rFonts w:ascii="Times New Roman" w:hAnsi="Times New Roman" w:cs="Times New Roman"/>
+          <w:sz w:val="24"/>
+          <w:szCs w:val="28"/>
+        </w:rPr>
+        <w:t>holds information for each node and forme</w:t>
+      </w:r>
+      <w:r>
+        <w:rPr>
+          <w:rFonts w:ascii="Times New Roman" w:hAnsi="Times New Roman" w:cs="Times New Roman"/>
+          <w:sz w:val="24"/>
+          <w:szCs w:val="28"/>
+        </w:rPr>
+        <w:t xml:space="preserve">d cluster. </w:t>
+      </w:r>
       <w:r>
         <w:rPr>
           <w:rFonts w:ascii="Times New Roman" w:hAnsi="Times New Roman" w:cs="Times New Roman"/>
@@ -433,59 +480,6 @@
           <w:sz w:val="24"/>
           <w:szCs w:val="28"/>
         </w:rPr>
-        <w:t>RWClustering</w:t>
-      </w:r>
-      <w:proofErr w:type="spellEnd"/>
-      <w:r>
-        <w:rPr>
-          <w:rFonts w:ascii="Times New Roman" w:hAnsi="Times New Roman" w:cs="Times New Roman"/>
-          <w:sz w:val="24"/>
-          <w:szCs w:val="28"/>
-        </w:rPr>
-        <w:t xml:space="preserve"> application, specifically the </w:t>
-      </w:r>
-      <w:proofErr w:type="spellStart"/>
-      <w:r>
-        <w:rPr>
-          <w:rFonts w:ascii="Times New Roman" w:hAnsi="Times New Roman" w:cs="Times New Roman"/>
-          <w:i/>
-          <w:sz w:val="24"/>
-          <w:szCs w:val="28"/>
-        </w:rPr>
-        <w:t>input_graph.dmp</w:t>
-      </w:r>
-      <w:proofErr w:type="spellEnd"/>
-      <w:r>
-        <w:rPr>
-          <w:rFonts w:ascii="Times New Roman" w:hAnsi="Times New Roman" w:cs="Times New Roman"/>
-          <w:sz w:val="24"/>
-          <w:szCs w:val="28"/>
-        </w:rPr>
-        <w:t xml:space="preserve"> file that </w:t>
-      </w:r>
-      <w:r>
-        <w:rPr>
-          <w:rFonts w:ascii="Times New Roman" w:hAnsi="Times New Roman" w:cs="Times New Roman"/>
-          <w:sz w:val="24"/>
-          <w:szCs w:val="28"/>
-        </w:rPr>
-        <w:t>holds information for each node and forme</w:t>
-      </w:r>
-      <w:r>
-        <w:rPr>
-          <w:rFonts w:ascii="Times New Roman" w:hAnsi="Times New Roman" w:cs="Times New Roman"/>
-          <w:sz w:val="24"/>
-          <w:szCs w:val="28"/>
-        </w:rPr>
-        <w:t xml:space="preserve">d cluster. </w:t>
-      </w:r>
-      <w:r>
-        <w:rPr>
-          <w:rFonts w:ascii="Times New Roman" w:hAnsi="Times New Roman" w:cs="Times New Roman"/>
-          <w:i/>
-          <w:sz w:val="24"/>
-          <w:szCs w:val="28"/>
-        </w:rPr>
         <w:t>RWGUI</w:t>
       </w:r>
       <w:r>
@@ -534,25 +528,7 @@
           <w:sz w:val="24"/>
           <w:szCs w:val="28"/>
         </w:rPr>
-        <w:t xml:space="preserve">view it, as well as the different steps of the </w:t>
-      </w:r>
-      <w:proofErr w:type="spellStart"/>
-      <w:r>
-        <w:rPr>
-          <w:rFonts w:ascii="Times New Roman" w:hAnsi="Times New Roman" w:cs="Times New Roman"/>
-          <w:sz w:val="24"/>
-          <w:szCs w:val="28"/>
-        </w:rPr>
-        <w:t>Rajaraman</w:t>
-      </w:r>
-      <w:proofErr w:type="spellEnd"/>
-      <w:r>
-        <w:rPr>
-          <w:rFonts w:ascii="Times New Roman" w:hAnsi="Times New Roman" w:cs="Times New Roman"/>
-          <w:sz w:val="24"/>
-          <w:szCs w:val="28"/>
-        </w:rPr>
-        <w:t>-Wong clustering algorithm</w:t>
+        <w:t>view it, as well as the different steps of the Rajaraman-Wong clustering algorithm</w:t>
       </w:r>
       <w:r>
         <w:rPr>
@@ -768,7 +744,6 @@
         </w:rPr>
         <w:t xml:space="preserve">Navigate to </w:t>
       </w:r>
-      <w:proofErr w:type="spellStart"/>
       <w:r>
         <w:rPr>
           <w:rFonts w:ascii="Times New Roman" w:hAnsi="Times New Roman" w:cs="Times New Roman"/>
@@ -776,17 +751,7 @@
           <w:sz w:val="24"/>
           <w:szCs w:val="28"/>
         </w:rPr>
-        <w:t>RWClustering</w:t>
-      </w:r>
-      <w:proofErr w:type="spellEnd"/>
-      <w:r>
-        <w:rPr>
-          <w:rFonts w:ascii="Times New Roman" w:hAnsi="Times New Roman" w:cs="Times New Roman"/>
-          <w:i/>
-          <w:sz w:val="24"/>
-          <w:szCs w:val="28"/>
-        </w:rPr>
-        <w:t>/Python</w:t>
+        <w:t>RWClustering/Python</w:t>
       </w:r>
     </w:p>
     <w:p>
@@ -934,7 +899,7 @@
           <w:sz w:val="24"/>
           <w:szCs w:val="28"/>
         </w:rPr>
-        <w:t>–</w:t>
+        <w:t>720p</w:t>
       </w:r>
       <w:r>
         <w:rPr>
@@ -942,31 +907,7 @@
           <w:sz w:val="24"/>
           <w:szCs w:val="28"/>
         </w:rPr>
-        <w:t>-</w:t>
-      </w:r>
-      <w:r>
-        <w:rPr>
-          <w:rFonts w:ascii="Courier New" w:hAnsi="Courier New" w:cs="Courier New"/>
-          <w:sz w:val="24"/>
-          <w:szCs w:val="28"/>
-        </w:rPr>
-        <w:t>native</w:t>
-      </w:r>
-      <w:r>
-        <w:rPr>
-          <w:rFonts w:ascii="Courier New" w:hAnsi="Courier New" w:cs="Courier New"/>
-          <w:sz w:val="24"/>
-          <w:szCs w:val="28"/>
-        </w:rPr>
-        <w:t xml:space="preserve"> </w:t>
-      </w:r>
-      <w:r>
-        <w:rPr>
-          <w:rFonts w:ascii="Courier New" w:hAnsi="Courier New" w:cs="Courier New"/>
-          <w:sz w:val="24"/>
-          <w:szCs w:val="28"/>
-        </w:rPr>
-        <w:t>720p</w:t>
+        <w:t xml:space="preserve"> --native</w:t>
       </w:r>
     </w:p>
     <w:p>
@@ -989,7 +930,7 @@
           <w:sz w:val="24"/>
           <w:szCs w:val="28"/>
         </w:rPr>
-        <w:t xml:space="preserve">python RWGUI.py –native </w:t>
+        <w:t xml:space="preserve">python RWGUI.py </w:t>
       </w:r>
       <w:r>
         <w:rPr>
@@ -1006,6 +947,14 @@
           <w:szCs w:val="28"/>
         </w:rPr>
         <w:t>p</w:t>
+      </w:r>
+      <w:r>
+        <w:rPr>
+          <w:rFonts w:ascii="Courier New" w:hAnsi="Courier New" w:cs="Courier New"/>
+          <w:sz w:val="24"/>
+          <w:szCs w:val="28"/>
+        </w:rPr>
+        <w:t xml:space="preserve"> --native</w:t>
       </w:r>
     </w:p>
     <w:p>
@@ -1093,7 +1042,7 @@
           <w:sz w:val="24"/>
           <w:szCs w:val="28"/>
         </w:rPr>
-        <w:t>python RWGUI.py –</w:t>
+        <w:t>python RWGUI.py 720p</w:t>
       </w:r>
       <w:r>
         <w:rPr>
@@ -1101,23 +1050,7 @@
           <w:sz w:val="24"/>
           <w:szCs w:val="28"/>
         </w:rPr>
-        <w:t>-</w:t>
-      </w:r>
-      <w:r>
-        <w:rPr>
-          <w:rFonts w:ascii="Courier New" w:hAnsi="Courier New" w:cs="Courier New"/>
-          <w:sz w:val="24"/>
-          <w:szCs w:val="28"/>
-        </w:rPr>
-        <w:t>x11</w:t>
-      </w:r>
-      <w:r>
-        <w:rPr>
-          <w:rFonts w:ascii="Courier New" w:hAnsi="Courier New" w:cs="Courier New"/>
-          <w:sz w:val="24"/>
-          <w:szCs w:val="28"/>
-        </w:rPr>
-        <w:t xml:space="preserve"> 720p</w:t>
+        <w:t xml:space="preserve"> –x11</w:t>
       </w:r>
     </w:p>
     <w:p>
@@ -1140,7 +1073,7 @@
           <w:sz w:val="24"/>
           <w:szCs w:val="28"/>
         </w:rPr>
-        <w:t>python RWGUI.py –</w:t>
+        <w:t>python RWGUI.py 1080p</w:t>
       </w:r>
       <w:r>
         <w:rPr>
@@ -1148,71 +1081,268 @@
           <w:sz w:val="24"/>
           <w:szCs w:val="28"/>
         </w:rPr>
-        <w:t>-x11</w:t>
-      </w:r>
-      <w:r>
+        <w:t xml:space="preserve"> –x11</w:t>
+      </w:r>
+    </w:p>
+    <w:p>
+      <w:pPr>
+        <w:spacing w:before="240"/>
+        <w:rPr>
+          <w:rFonts w:ascii="Times New Roman" w:hAnsi="Times New Roman" w:cs="Times New Roman"/>
+          <w:b/>
+          <w:sz w:val="24"/>
+          <w:szCs w:val="28"/>
+        </w:rPr>
+      </w:pPr>
+      <w:r>
+        <w:rPr>
+          <w:rFonts w:ascii="Times New Roman" w:hAnsi="Times New Roman" w:cs="Times New Roman"/>
+          <w:b/>
+          <w:sz w:val="24"/>
+          <w:szCs w:val="28"/>
+        </w:rPr>
+        <w:t xml:space="preserve">If none of the above options give you a good font size, </w:t>
+      </w:r>
+      <w:r>
+        <w:rPr>
+          <w:rFonts w:ascii="Times New Roman" w:hAnsi="Times New Roman" w:cs="Times New Roman"/>
+          <w:b/>
+          <w:sz w:val="24"/>
+          <w:szCs w:val="28"/>
+        </w:rPr>
+        <w:t>pick one of the following commands to execute</w:t>
+      </w:r>
+      <w:r>
+        <w:rPr>
+          <w:rFonts w:ascii="Times New Roman" w:hAnsi="Times New Roman" w:cs="Times New Roman"/>
+          <w:b/>
+          <w:sz w:val="24"/>
+          <w:szCs w:val="28"/>
+        </w:rPr>
+        <w:t>:</w:t>
+      </w:r>
+    </w:p>
+    <w:p>
+      <w:pPr>
+        <w:spacing w:before="240"/>
         <w:rPr>
           <w:rFonts w:ascii="Courier New" w:hAnsi="Courier New" w:cs="Courier New"/>
           <w:sz w:val="24"/>
           <w:szCs w:val="28"/>
         </w:rPr>
-        <w:t xml:space="preserve"> 1080p</w:t>
+      </w:pPr>
+      <w:r>
+        <w:rPr>
+          <w:rFonts w:ascii="Times New Roman" w:hAnsi="Times New Roman" w:cs="Times New Roman"/>
+          <w:sz w:val="24"/>
+          <w:szCs w:val="28"/>
+        </w:rPr>
+        <w:tab/>
+      </w:r>
+      <w:proofErr w:type="gramStart"/>
+      <w:r>
+        <w:rPr>
+          <w:rFonts w:ascii="Courier New" w:hAnsi="Courier New" w:cs="Courier New"/>
+          <w:sz w:val="24"/>
+          <w:szCs w:val="28"/>
+        </w:rPr>
+        <w:t>p</w:t>
+      </w:r>
+      <w:r>
+        <w:rPr>
+          <w:rFonts w:ascii="Courier New" w:hAnsi="Courier New" w:cs="Courier New"/>
+          <w:sz w:val="24"/>
+          <w:szCs w:val="28"/>
+        </w:rPr>
+        <w:t>ython</w:t>
+      </w:r>
+      <w:proofErr w:type="gramEnd"/>
+      <w:r>
+        <w:rPr>
+          <w:rFonts w:ascii="Courier New" w:hAnsi="Courier New" w:cs="Courier New"/>
+          <w:sz w:val="24"/>
+          <w:szCs w:val="28"/>
+        </w:rPr>
+        <w:t xml:space="preserve"> RWGUI.py</w:t>
+      </w:r>
+      <w:r>
+        <w:rPr>
+          <w:rFonts w:ascii="Courier New" w:hAnsi="Courier New" w:cs="Courier New"/>
+          <w:sz w:val="24"/>
+          <w:szCs w:val="28"/>
+        </w:rPr>
+        <w:t xml:space="preserve"> </w:t>
+      </w:r>
+      <w:r>
+        <w:rPr>
+          <w:rFonts w:ascii="Courier New" w:hAnsi="Courier New" w:cs="Courier New"/>
+          <w:sz w:val="24"/>
+          <w:szCs w:val="28"/>
+        </w:rPr>
+        <w:t>720p</w:t>
+      </w:r>
+      <w:r>
+        <w:rPr>
+          <w:rFonts w:ascii="Courier New" w:hAnsi="Courier New" w:cs="Courier New"/>
+          <w:sz w:val="24"/>
+          <w:szCs w:val="28"/>
+        </w:rPr>
+        <w:t xml:space="preserve"> </w:t>
+      </w:r>
+      <w:r>
+        <w:rPr>
+          <w:rFonts w:ascii="Courier New" w:hAnsi="Courier New" w:cs="Courier New"/>
+          <w:sz w:val="24"/>
+          <w:szCs w:val="28"/>
+        </w:rPr>
+        <w:t>&lt;</w:t>
+      </w:r>
+      <w:proofErr w:type="spellStart"/>
+      <w:r>
+        <w:rPr>
+          <w:rFonts w:ascii="Courier New" w:hAnsi="Courier New" w:cs="Courier New"/>
+          <w:sz w:val="24"/>
+          <w:szCs w:val="28"/>
+        </w:rPr>
+        <w:t>font_size_value</w:t>
+      </w:r>
+      <w:proofErr w:type="spellEnd"/>
+      <w:r>
+        <w:rPr>
+          <w:rFonts w:ascii="Courier New" w:hAnsi="Courier New" w:cs="Courier New"/>
+          <w:sz w:val="24"/>
+          <w:szCs w:val="28"/>
+        </w:rPr>
+        <w:t>&gt;</w:t>
       </w:r>
     </w:p>
     <w:p>
       <w:pPr>
         <w:spacing w:before="240"/>
         <w:rPr>
-          <w:rFonts w:ascii="Times New Roman" w:hAnsi="Times New Roman" w:cs="Times New Roman"/>
-          <w:b/>
-          <w:sz w:val="24"/>
-          <w:szCs w:val="28"/>
-        </w:rPr>
-      </w:pPr>
-      <w:r>
-        <w:rPr>
-          <w:rFonts w:ascii="Times New Roman" w:hAnsi="Times New Roman" w:cs="Times New Roman"/>
-          <w:b/>
-          <w:sz w:val="24"/>
-          <w:szCs w:val="28"/>
-        </w:rPr>
-        <w:t xml:space="preserve">If none of the above options give you a good font size, </w:t>
-      </w:r>
-      <w:r>
-        <w:rPr>
-          <w:rFonts w:ascii="Times New Roman" w:hAnsi="Times New Roman" w:cs="Times New Roman"/>
-          <w:b/>
-          <w:sz w:val="24"/>
-          <w:szCs w:val="28"/>
-        </w:rPr>
-        <w:t>pick one of the following commands to execute</w:t>
-      </w:r>
-      <w:r>
-        <w:rPr>
-          <w:rFonts w:ascii="Times New Roman" w:hAnsi="Times New Roman" w:cs="Times New Roman"/>
-          <w:b/>
-          <w:sz w:val="24"/>
-          <w:szCs w:val="28"/>
-        </w:rPr>
-        <w:t>:</w:t>
+          <w:rFonts w:ascii="Courier New" w:hAnsi="Courier New" w:cs="Courier New"/>
+          <w:sz w:val="24"/>
+          <w:szCs w:val="28"/>
+        </w:rPr>
+      </w:pPr>
+      <w:r>
+        <w:rPr>
+          <w:rFonts w:ascii="Courier New" w:hAnsi="Courier New" w:cs="Courier New"/>
+          <w:sz w:val="24"/>
+          <w:szCs w:val="28"/>
+        </w:rPr>
+        <w:tab/>
+      </w:r>
+      <w:proofErr w:type="gramStart"/>
+      <w:r>
+        <w:rPr>
+          <w:rFonts w:ascii="Courier New" w:hAnsi="Courier New" w:cs="Courier New"/>
+          <w:sz w:val="24"/>
+          <w:szCs w:val="28"/>
+        </w:rPr>
+        <w:t>python</w:t>
+      </w:r>
+      <w:proofErr w:type="gramEnd"/>
+      <w:r>
+        <w:rPr>
+          <w:rFonts w:ascii="Courier New" w:hAnsi="Courier New" w:cs="Courier New"/>
+          <w:sz w:val="24"/>
+          <w:szCs w:val="28"/>
+        </w:rPr>
+        <w:t xml:space="preserve"> RWGUI.py </w:t>
+      </w:r>
+      <w:r>
+        <w:rPr>
+          <w:rFonts w:ascii="Courier New" w:hAnsi="Courier New" w:cs="Courier New"/>
+          <w:sz w:val="24"/>
+          <w:szCs w:val="28"/>
+        </w:rPr>
+        <w:t>1080p</w:t>
+      </w:r>
+      <w:r>
+        <w:rPr>
+          <w:rFonts w:ascii="Courier New" w:hAnsi="Courier New" w:cs="Courier New"/>
+          <w:sz w:val="24"/>
+          <w:szCs w:val="28"/>
+        </w:rPr>
+        <w:t xml:space="preserve"> </w:t>
+      </w:r>
+      <w:r>
+        <w:rPr>
+          <w:rFonts w:ascii="Courier New" w:hAnsi="Courier New" w:cs="Courier New"/>
+          <w:sz w:val="24"/>
+          <w:szCs w:val="28"/>
+        </w:rPr>
+        <w:t>&lt;</w:t>
+      </w:r>
+      <w:proofErr w:type="spellStart"/>
+      <w:r>
+        <w:rPr>
+          <w:rFonts w:ascii="Courier New" w:hAnsi="Courier New" w:cs="Courier New"/>
+          <w:sz w:val="24"/>
+          <w:szCs w:val="28"/>
+        </w:rPr>
+        <w:t>font_size_value</w:t>
+      </w:r>
+      <w:proofErr w:type="spellEnd"/>
+      <w:r>
+        <w:rPr>
+          <w:rFonts w:ascii="Courier New" w:hAnsi="Courier New" w:cs="Courier New"/>
+          <w:sz w:val="24"/>
+          <w:szCs w:val="28"/>
+        </w:rPr>
+        <w:t>&gt;</w:t>
       </w:r>
     </w:p>
     <w:p>
       <w:pPr>
         <w:spacing w:before="240"/>
         <w:rPr>
+          <w:rFonts w:ascii="Times New Roman" w:hAnsi="Times New Roman" w:cs="Times New Roman"/>
+          <w:sz w:val="24"/>
+          <w:szCs w:val="28"/>
+        </w:rPr>
+      </w:pPr>
+      <w:r>
+        <w:rPr>
+          <w:rFonts w:ascii="Times New Roman" w:hAnsi="Times New Roman" w:cs="Times New Roman"/>
+          <w:b/>
+          <w:sz w:val="24"/>
+          <w:szCs w:val="28"/>
+        </w:rPr>
+        <w:t xml:space="preserve">(E.g. </w:t>
+      </w:r>
+      <w:r>
+        <w:rPr>
           <w:rFonts w:ascii="Courier New" w:hAnsi="Courier New" w:cs="Courier New"/>
           <w:sz w:val="24"/>
           <w:szCs w:val="28"/>
         </w:rPr>
-      </w:pPr>
-      <w:r>
-        <w:rPr>
-          <w:rFonts w:ascii="Times New Roman" w:hAnsi="Times New Roman" w:cs="Times New Roman"/>
-          <w:sz w:val="24"/>
-          <w:szCs w:val="28"/>
-        </w:rPr>
-        <w:tab/>
+        <w:t>python RWGUI.py</w:t>
+      </w:r>
+      <w:r>
+        <w:rPr>
+          <w:rFonts w:ascii="Courier New" w:hAnsi="Courier New" w:cs="Courier New"/>
+          <w:sz w:val="24"/>
+          <w:szCs w:val="28"/>
+        </w:rPr>
+        <w:t xml:space="preserve"> </w:t>
+      </w:r>
+      <w:r>
+        <w:rPr>
+          <w:rFonts w:ascii="Courier New" w:hAnsi="Courier New" w:cs="Courier New"/>
+          <w:sz w:val="24"/>
+          <w:szCs w:val="28"/>
+        </w:rPr>
+        <w:t>1080p</w:t>
+      </w:r>
+      <w:r>
+        <w:rPr>
+          <w:rFonts w:ascii="Courier New" w:hAnsi="Courier New" w:cs="Courier New"/>
+          <w:sz w:val="24"/>
+          <w:szCs w:val="28"/>
+        </w:rPr>
+        <w:t xml:space="preserve"> </w:t>
       </w:r>
       <w:proofErr w:type="gramStart"/>
       <w:r>
@@ -1221,7 +1351,7 @@
           <w:sz w:val="24"/>
           <w:szCs w:val="28"/>
         </w:rPr>
-        <w:t>p</w:t>
+        <w:t>16</w:t>
       </w:r>
       <w:r>
         <w:rPr>
@@ -1229,120 +1359,98 @@
           <w:sz w:val="24"/>
           <w:szCs w:val="28"/>
         </w:rPr>
-        <w:t>ython</w:t>
+        <w:t xml:space="preserve"> </w:t>
+      </w:r>
+      <w:r>
+        <w:rPr>
+          <w:rFonts w:ascii="Times New Roman" w:hAnsi="Times New Roman" w:cs="Times New Roman"/>
+          <w:sz w:val="24"/>
+          <w:szCs w:val="28"/>
+        </w:rPr>
+        <w:t>)</w:t>
       </w:r>
       <w:proofErr w:type="gramEnd"/>
-      <w:r>
-        <w:rPr>
-          <w:rFonts w:ascii="Courier New" w:hAnsi="Courier New" w:cs="Courier New"/>
-          <w:sz w:val="24"/>
-          <w:szCs w:val="28"/>
-        </w:rPr>
-        <w:t xml:space="preserve"> RWGUI.py</w:t>
-      </w:r>
-      <w:r>
-        <w:rPr>
-          <w:rFonts w:ascii="Courier New" w:hAnsi="Courier New" w:cs="Courier New"/>
-          <w:sz w:val="24"/>
-          <w:szCs w:val="28"/>
-        </w:rPr>
-        <w:t xml:space="preserve"> &lt;</w:t>
-      </w:r>
-      <w:proofErr w:type="spellStart"/>
-      <w:r>
-        <w:rPr>
-          <w:rFonts w:ascii="Courier New" w:hAnsi="Courier New" w:cs="Courier New"/>
-          <w:sz w:val="24"/>
-          <w:szCs w:val="28"/>
-        </w:rPr>
-        <w:t>font_size_value</w:t>
-      </w:r>
-      <w:proofErr w:type="spellEnd"/>
-      <w:r>
-        <w:rPr>
-          <w:rFonts w:ascii="Courier New" w:hAnsi="Courier New" w:cs="Courier New"/>
-          <w:sz w:val="24"/>
-          <w:szCs w:val="28"/>
-        </w:rPr>
-        <w:t>&gt;</w:t>
-      </w:r>
-      <w:r>
-        <w:rPr>
-          <w:rFonts w:ascii="Courier New" w:hAnsi="Courier New" w:cs="Courier New"/>
-          <w:sz w:val="24"/>
-          <w:szCs w:val="28"/>
-        </w:rPr>
-        <w:t xml:space="preserve"> </w:t>
-      </w:r>
-      <w:r>
-        <w:rPr>
-          <w:rFonts w:ascii="Courier New" w:hAnsi="Courier New" w:cs="Courier New"/>
-          <w:sz w:val="24"/>
-          <w:szCs w:val="28"/>
-        </w:rPr>
-        <w:t>720p</w:t>
-      </w:r>
     </w:p>
     <w:p>
       <w:pPr>
         <w:spacing w:before="240"/>
         <w:rPr>
-          <w:rFonts w:ascii="Courier New" w:hAnsi="Courier New" w:cs="Courier New"/>
-          <w:sz w:val="24"/>
-          <w:szCs w:val="28"/>
-        </w:rPr>
-      </w:pPr>
-      <w:r>
-        <w:rPr>
-          <w:rFonts w:ascii="Courier New" w:hAnsi="Courier New" w:cs="Courier New"/>
-          <w:sz w:val="24"/>
-          <w:szCs w:val="28"/>
-        </w:rPr>
-        <w:tab/>
-      </w:r>
-      <w:proofErr w:type="gramStart"/>
-      <w:r>
-        <w:rPr>
-          <w:rFonts w:ascii="Courier New" w:hAnsi="Courier New" w:cs="Courier New"/>
-          <w:sz w:val="24"/>
-          <w:szCs w:val="28"/>
-        </w:rPr>
-        <w:t>python</w:t>
-      </w:r>
-      <w:proofErr w:type="gramEnd"/>
-      <w:r>
-        <w:rPr>
-          <w:rFonts w:ascii="Courier New" w:hAnsi="Courier New" w:cs="Courier New"/>
-          <w:sz w:val="24"/>
-          <w:szCs w:val="28"/>
-        </w:rPr>
-        <w:t xml:space="preserve"> RWGUI.py &lt;</w:t>
-      </w:r>
-      <w:proofErr w:type="spellStart"/>
-      <w:r>
-        <w:rPr>
-          <w:rFonts w:ascii="Courier New" w:hAnsi="Courier New" w:cs="Courier New"/>
-          <w:sz w:val="24"/>
-          <w:szCs w:val="28"/>
-        </w:rPr>
-        <w:t>font_size_value</w:t>
-      </w:r>
-      <w:proofErr w:type="spellEnd"/>
-      <w:r>
-        <w:rPr>
-          <w:rFonts w:ascii="Courier New" w:hAnsi="Courier New" w:cs="Courier New"/>
-          <w:sz w:val="24"/>
-          <w:szCs w:val="28"/>
-        </w:rPr>
-        <w:t>&gt;</w:t>
-      </w:r>
-      <w:r>
-        <w:rPr>
-          <w:rFonts w:ascii="Courier New" w:hAnsi="Courier New" w:cs="Courier New"/>
-          <w:sz w:val="24"/>
-          <w:szCs w:val="28"/>
-        </w:rPr>
-        <w:t xml:space="preserve"> 1080p</w:t>
+          <w:rFonts w:ascii="Times New Roman" w:hAnsi="Times New Roman" w:cs="Times New Roman"/>
+          <w:sz w:val="24"/>
+          <w:szCs w:val="28"/>
+        </w:rPr>
+      </w:pPr>
+      <w:r>
+        <w:rPr>
+          <w:rFonts w:ascii="Times New Roman" w:hAnsi="Times New Roman" w:cs="Times New Roman"/>
+          <w:sz w:val="24"/>
+          <w:szCs w:val="28"/>
+        </w:rPr>
+        <w:t xml:space="preserve">The reason why this is complicated as such is because the Python Tkinter/Turtle graphics libraries do not support auto scaling when switching between OS and different environments. </w:t>
+      </w:r>
+      <w:r>
+        <w:rPr>
+          <w:rFonts w:ascii="Times New Roman" w:hAnsi="Times New Roman" w:cs="Times New Roman"/>
+          <w:sz w:val="24"/>
+          <w:szCs w:val="28"/>
+        </w:rPr>
+        <w:t xml:space="preserve">This was definitely a shortcoming </w:t>
+      </w:r>
+      <w:r>
+        <w:rPr>
+          <w:rFonts w:ascii="Times New Roman" w:hAnsi="Times New Roman" w:cs="Times New Roman"/>
+          <w:sz w:val="24"/>
+          <w:szCs w:val="28"/>
+        </w:rPr>
+        <w:t xml:space="preserve">and </w:t>
+      </w:r>
+      <w:r>
+        <w:rPr>
+          <w:rFonts w:ascii="Times New Roman" w:hAnsi="Times New Roman" w:cs="Times New Roman"/>
+          <w:sz w:val="24"/>
+          <w:szCs w:val="28"/>
+        </w:rPr>
+        <w:t xml:space="preserve">for future </w:t>
+      </w:r>
+      <w:r>
+        <w:rPr>
+          <w:rFonts w:ascii="Times New Roman" w:hAnsi="Times New Roman" w:cs="Times New Roman"/>
+          <w:sz w:val="24"/>
+          <w:szCs w:val="28"/>
+        </w:rPr>
+        <w:t xml:space="preserve">work on this </w:t>
+      </w:r>
+      <w:r>
+        <w:rPr>
+          <w:rFonts w:ascii="Times New Roman" w:hAnsi="Times New Roman" w:cs="Times New Roman"/>
+          <w:sz w:val="24"/>
+          <w:szCs w:val="28"/>
+        </w:rPr>
+        <w:t xml:space="preserve">GUI, using a more sophisticated </w:t>
+      </w:r>
+      <w:r>
+        <w:rPr>
+          <w:rFonts w:ascii="Times New Roman" w:hAnsi="Times New Roman" w:cs="Times New Roman"/>
+          <w:sz w:val="24"/>
+          <w:szCs w:val="28"/>
+        </w:rPr>
+        <w:t xml:space="preserve">graphics library </w:t>
+      </w:r>
+      <w:r>
+        <w:rPr>
+          <w:rFonts w:ascii="Times New Roman" w:hAnsi="Times New Roman" w:cs="Times New Roman"/>
+          <w:sz w:val="24"/>
+          <w:szCs w:val="28"/>
+        </w:rPr>
+        <w:t>package such as OpenGL would be highly recommended</w:t>
+      </w:r>
+      <w:r>
+        <w:rPr>
+          <w:rFonts w:ascii="Times New Roman" w:hAnsi="Times New Roman" w:cs="Times New Roman"/>
+          <w:sz w:val="24"/>
+          <w:szCs w:val="28"/>
+        </w:rPr>
+        <w:t>.</w:t>
       </w:r>
     </w:p>
     <w:p>
@@ -1361,177 +1469,6 @@
           <w:sz w:val="24"/>
           <w:szCs w:val="28"/>
         </w:rPr>
-        <w:t xml:space="preserve">(E.g. </w:t>
-      </w:r>
-      <w:r>
-        <w:rPr>
-          <w:rFonts w:ascii="Courier New" w:hAnsi="Courier New" w:cs="Courier New"/>
-          <w:sz w:val="24"/>
-          <w:szCs w:val="28"/>
-        </w:rPr>
-        <w:t>python RWGUI.py</w:t>
-      </w:r>
-      <w:r>
-        <w:rPr>
-          <w:rFonts w:ascii="Courier New" w:hAnsi="Courier New" w:cs="Courier New"/>
-          <w:sz w:val="24"/>
-          <w:szCs w:val="28"/>
-        </w:rPr>
-        <w:t xml:space="preserve"> </w:t>
-      </w:r>
-      <w:r>
-        <w:rPr>
-          <w:rFonts w:ascii="Courier New" w:hAnsi="Courier New" w:cs="Courier New"/>
-          <w:sz w:val="24"/>
-          <w:szCs w:val="28"/>
-        </w:rPr>
-        <w:t xml:space="preserve">16 </w:t>
-      </w:r>
-      <w:proofErr w:type="gramStart"/>
-      <w:r>
-        <w:rPr>
-          <w:rFonts w:ascii="Courier New" w:hAnsi="Courier New" w:cs="Courier New"/>
-          <w:sz w:val="24"/>
-          <w:szCs w:val="28"/>
-        </w:rPr>
-        <w:t>1080p</w:t>
-      </w:r>
-      <w:r>
-        <w:rPr>
-          <w:rFonts w:ascii="Courier New" w:hAnsi="Courier New" w:cs="Courier New"/>
-          <w:sz w:val="24"/>
-          <w:szCs w:val="28"/>
-        </w:rPr>
-        <w:t xml:space="preserve"> </w:t>
-      </w:r>
-      <w:r>
-        <w:rPr>
-          <w:rFonts w:ascii="Times New Roman" w:hAnsi="Times New Roman" w:cs="Times New Roman"/>
-          <w:sz w:val="24"/>
-          <w:szCs w:val="28"/>
-        </w:rPr>
-        <w:t>)</w:t>
-      </w:r>
-      <w:proofErr w:type="gramEnd"/>
-    </w:p>
-    <w:p>
-      <w:pPr>
-        <w:spacing w:before="240"/>
-        <w:rPr>
-          <w:rFonts w:ascii="Times New Roman" w:hAnsi="Times New Roman" w:cs="Times New Roman"/>
-          <w:sz w:val="24"/>
-          <w:szCs w:val="28"/>
-        </w:rPr>
-      </w:pPr>
-      <w:r>
-        <w:rPr>
-          <w:rFonts w:ascii="Times New Roman" w:hAnsi="Times New Roman" w:cs="Times New Roman"/>
-          <w:sz w:val="24"/>
-          <w:szCs w:val="28"/>
-        </w:rPr>
-        <w:t xml:space="preserve">The reason why this is complicated as such is because the Python </w:t>
-      </w:r>
-      <w:proofErr w:type="spellStart"/>
-      <w:r>
-        <w:rPr>
-          <w:rFonts w:ascii="Times New Roman" w:hAnsi="Times New Roman" w:cs="Times New Roman"/>
-          <w:sz w:val="24"/>
-          <w:szCs w:val="28"/>
-        </w:rPr>
-        <w:t>Tkinter</w:t>
-      </w:r>
-      <w:proofErr w:type="spellEnd"/>
-      <w:r>
-        <w:rPr>
-          <w:rFonts w:ascii="Times New Roman" w:hAnsi="Times New Roman" w:cs="Times New Roman"/>
-          <w:sz w:val="24"/>
-          <w:szCs w:val="28"/>
-        </w:rPr>
-        <w:t xml:space="preserve">/Turtle graphics libraries do not support auto scaling when switching between OS and different environments. </w:t>
-      </w:r>
-      <w:r>
-        <w:rPr>
-          <w:rFonts w:ascii="Times New Roman" w:hAnsi="Times New Roman" w:cs="Times New Roman"/>
-          <w:sz w:val="24"/>
-          <w:szCs w:val="28"/>
-        </w:rPr>
-        <w:t xml:space="preserve">This was definitely a shortcoming </w:t>
-      </w:r>
-      <w:r>
-        <w:rPr>
-          <w:rFonts w:ascii="Times New Roman" w:hAnsi="Times New Roman" w:cs="Times New Roman"/>
-          <w:sz w:val="24"/>
-          <w:szCs w:val="28"/>
-        </w:rPr>
-        <w:t xml:space="preserve">and </w:t>
-      </w:r>
-      <w:r>
-        <w:rPr>
-          <w:rFonts w:ascii="Times New Roman" w:hAnsi="Times New Roman" w:cs="Times New Roman"/>
-          <w:sz w:val="24"/>
-          <w:szCs w:val="28"/>
-        </w:rPr>
-        <w:t xml:space="preserve">for future </w:t>
-      </w:r>
-      <w:r>
-        <w:rPr>
-          <w:rFonts w:ascii="Times New Roman" w:hAnsi="Times New Roman" w:cs="Times New Roman"/>
-          <w:sz w:val="24"/>
-          <w:szCs w:val="28"/>
-        </w:rPr>
-        <w:t xml:space="preserve">work on this </w:t>
-      </w:r>
-      <w:r>
-        <w:rPr>
-          <w:rFonts w:ascii="Times New Roman" w:hAnsi="Times New Roman" w:cs="Times New Roman"/>
-          <w:sz w:val="24"/>
-          <w:szCs w:val="28"/>
-        </w:rPr>
-        <w:t xml:space="preserve">GUI, using a more sophisticated </w:t>
-      </w:r>
-      <w:r>
-        <w:rPr>
-          <w:rFonts w:ascii="Times New Roman" w:hAnsi="Times New Roman" w:cs="Times New Roman"/>
-          <w:sz w:val="24"/>
-          <w:szCs w:val="28"/>
-        </w:rPr>
-        <w:t xml:space="preserve">graphics library </w:t>
-      </w:r>
-      <w:r>
-        <w:rPr>
-          <w:rFonts w:ascii="Times New Roman" w:hAnsi="Times New Roman" w:cs="Times New Roman"/>
-          <w:sz w:val="24"/>
-          <w:szCs w:val="28"/>
-        </w:rPr>
-        <w:t>package such as OpenGL would be highly recommended</w:t>
-      </w:r>
-      <w:r>
-        <w:rPr>
-          <w:rFonts w:ascii="Times New Roman" w:hAnsi="Times New Roman" w:cs="Times New Roman"/>
-          <w:sz w:val="24"/>
-          <w:szCs w:val="28"/>
-        </w:rPr>
-        <w:t>.</w:t>
-      </w:r>
-      <w:bookmarkStart w:id="0" w:name="_GoBack"/>
-      <w:bookmarkEnd w:id="0"/>
-    </w:p>
-    <w:p>
-      <w:pPr>
-        <w:spacing w:before="240"/>
-        <w:rPr>
-          <w:rFonts w:ascii="Times New Roman" w:hAnsi="Times New Roman" w:cs="Times New Roman"/>
-          <w:sz w:val="24"/>
-          <w:szCs w:val="28"/>
-        </w:rPr>
-      </w:pPr>
-      <w:r>
-        <w:rPr>
-          <w:rFonts w:ascii="Times New Roman" w:hAnsi="Times New Roman" w:cs="Times New Roman"/>
-          <w:b/>
-          <w:sz w:val="24"/>
-          <w:szCs w:val="28"/>
-        </w:rPr>
         <w:t xml:space="preserve">Important Note: </w:t>
       </w:r>
       <w:r>
@@ -1542,7 +1479,6 @@
         </w:rPr>
         <w:t xml:space="preserve">the GUI only supports </w:t>
       </w:r>
-      <w:proofErr w:type="spellStart"/>
       <w:r>
         <w:rPr>
           <w:rFonts w:ascii="Times New Roman" w:hAnsi="Times New Roman" w:cs="Times New Roman"/>
@@ -1552,32 +1488,13 @@
         </w:rPr>
         <w:t>RWClustering</w:t>
       </w:r>
-      <w:proofErr w:type="spellEnd"/>
-      <w:r>
-        <w:rPr>
-          <w:rFonts w:ascii="Times New Roman" w:hAnsi="Times New Roman" w:cs="Times New Roman"/>
-          <w:sz w:val="24"/>
-          <w:szCs w:val="28"/>
-        </w:rPr>
-        <w:t xml:space="preserve"> runs where the </w:t>
-      </w:r>
-      <w:proofErr w:type="spellStart"/>
-      <w:r>
-        <w:rPr>
-          <w:rFonts w:ascii="Times New Roman" w:hAnsi="Times New Roman" w:cs="Times New Roman"/>
-          <w:sz w:val="24"/>
-          <w:szCs w:val="28"/>
-        </w:rPr>
-        <w:t>Rajaraman</w:t>
-      </w:r>
-      <w:proofErr w:type="spellEnd"/>
-      <w:r>
-        <w:rPr>
-          <w:rFonts w:ascii="Times New Roman" w:hAnsi="Times New Roman" w:cs="Times New Roman"/>
-          <w:sz w:val="24"/>
-          <w:szCs w:val="28"/>
-        </w:rPr>
-        <w:t xml:space="preserve">-Wong clustering algorithm is selected, as opposed to the Lawler </w:t>
+      <w:r>
+        <w:rPr>
+          <w:rFonts w:ascii="Times New Roman" w:hAnsi="Times New Roman" w:cs="Times New Roman"/>
+          <w:sz w:val="24"/>
+          <w:szCs w:val="28"/>
+        </w:rPr>
+        <w:t xml:space="preserve"> runs where the Rajaraman-Wong clustering algorithm is selected, as opposed to the Lawler </w:t>
       </w:r>
       <w:r>
         <w:rPr>
@@ -1818,56 +1735,6 @@
           <w:szCs w:val="28"/>
         </w:rPr>
       </w:pPr>
-    </w:p>
-    <w:p>
-      <w:pPr>
-        <w:rPr>
-          <w:rFonts w:ascii="Times New Roman" w:hAnsi="Times New Roman" w:cs="Times New Roman"/>
-          <w:b/>
-          <w:sz w:val="28"/>
-          <w:szCs w:val="28"/>
-        </w:rPr>
-      </w:pPr>
-    </w:p>
-    <w:p>
-      <w:pPr>
-        <w:rPr>
-          <w:rFonts w:ascii="Times New Roman" w:hAnsi="Times New Roman" w:cs="Times New Roman"/>
-          <w:b/>
-          <w:sz w:val="28"/>
-          <w:szCs w:val="28"/>
-        </w:rPr>
-      </w:pPr>
-    </w:p>
-    <w:p>
-      <w:pPr>
-        <w:rPr>
-          <w:rFonts w:ascii="Times New Roman" w:hAnsi="Times New Roman" w:cs="Times New Roman"/>
-          <w:b/>
-          <w:sz w:val="28"/>
-          <w:szCs w:val="28"/>
-        </w:rPr>
-      </w:pPr>
-    </w:p>
-    <w:p>
-      <w:pPr>
-        <w:rPr>
-          <w:rFonts w:ascii="Times New Roman" w:hAnsi="Times New Roman" w:cs="Times New Roman"/>
-          <w:b/>
-          <w:sz w:val="28"/>
-          <w:szCs w:val="28"/>
-        </w:rPr>
-      </w:pPr>
-    </w:p>
-    <w:p>
-      <w:pPr>
-        <w:rPr>
-          <w:rFonts w:ascii="Times New Roman" w:hAnsi="Times New Roman" w:cs="Times New Roman"/>
-          <w:b/>
-          <w:sz w:val="28"/>
-          <w:szCs w:val="28"/>
-        </w:rPr>
-      </w:pPr>
       <w:r>
         <w:rPr>
           <w:rFonts w:ascii="Times New Roman" w:hAnsi="Times New Roman" w:cs="Times New Roman"/>
@@ -1899,7 +1766,6 @@
           <w:sz w:val="28"/>
           <w:szCs w:val="28"/>
         </w:rPr>
-        <w:lastRenderedPageBreak/>
         <w:drawing>
           <wp:inline distT="0" distB="0" distL="0" distR="0">
             <wp:extent cx="5066904" cy="3695700"/>
@@ -2178,6 +2044,7 @@
           <w:sz w:val="24"/>
           <w:szCs w:val="28"/>
         </w:rPr>
+        <w:lastRenderedPageBreak/>
         <w:t xml:space="preserve">Click this button </w:t>
       </w:r>
       <w:r>
@@ -2690,7 +2557,6 @@
           <w:sz w:val="24"/>
           <w:szCs w:val="28"/>
         </w:rPr>
-        <w:lastRenderedPageBreak/>
         <w:t>When the status bar turns GREEN and says “READY</w:t>
       </w:r>
       <w:r>
@@ -2779,7 +2645,6 @@
         </w:rPr>
         <w:t xml:space="preserve">the signal name as it appears in the BLIF file and the </w:t>
       </w:r>
-      <w:proofErr w:type="spellStart"/>
       <w:r>
         <w:rPr>
           <w:rFonts w:ascii="Times New Roman" w:hAnsi="Times New Roman" w:cs="Times New Roman"/>
@@ -2787,17 +2652,7 @@
           <w:sz w:val="24"/>
           <w:szCs w:val="28"/>
         </w:rPr>
-        <w:t>RWClustering</w:t>
-      </w:r>
-      <w:proofErr w:type="spellEnd"/>
-      <w:r>
-        <w:rPr>
-          <w:rFonts w:ascii="Times New Roman" w:hAnsi="Times New Roman" w:cs="Times New Roman"/>
-          <w:i/>
-          <w:sz w:val="24"/>
-          <w:szCs w:val="28"/>
-        </w:rPr>
-        <w:t xml:space="preserve"> </w:t>
+        <w:t xml:space="preserve">RWClustering </w:t>
       </w:r>
       <w:r>
         <w:rPr>
@@ -3102,13 +2957,60 @@
           <w:szCs w:val="28"/>
         </w:rPr>
       </w:pPr>
-      <w:r>
+    </w:p>
+    <w:p>
+      <w:pPr>
+        <w:spacing w:before="240"/>
         <w:rPr>
           <w:rFonts w:ascii="Times New Roman" w:hAnsi="Times New Roman" w:cs="Times New Roman"/>
           <w:b/>
           <w:sz w:val="28"/>
           <w:szCs w:val="28"/>
         </w:rPr>
+      </w:pPr>
+    </w:p>
+    <w:p>
+      <w:pPr>
+        <w:spacing w:before="240"/>
+        <w:rPr>
+          <w:rFonts w:ascii="Times New Roman" w:hAnsi="Times New Roman" w:cs="Times New Roman"/>
+          <w:b/>
+          <w:sz w:val="28"/>
+          <w:szCs w:val="28"/>
+        </w:rPr>
+      </w:pPr>
+    </w:p>
+    <w:p>
+      <w:pPr>
+        <w:spacing w:before="240"/>
+        <w:rPr>
+          <w:rFonts w:ascii="Times New Roman" w:hAnsi="Times New Roman" w:cs="Times New Roman"/>
+          <w:b/>
+          <w:sz w:val="28"/>
+          <w:szCs w:val="28"/>
+        </w:rPr>
+      </w:pPr>
+    </w:p>
+    <w:p>
+      <w:pPr>
+        <w:spacing w:before="240"/>
+        <w:rPr>
+          <w:rFonts w:ascii="Times New Roman" w:hAnsi="Times New Roman" w:cs="Times New Roman"/>
+          <w:b/>
+          <w:sz w:val="28"/>
+          <w:szCs w:val="28"/>
+        </w:rPr>
+      </w:pPr>
+      <w:bookmarkStart w:id="0" w:name="_GoBack"/>
+      <w:bookmarkEnd w:id="0"/>
+      <w:r>
+        <w:rPr>
+          <w:rFonts w:ascii="Times New Roman" w:hAnsi="Times New Roman" w:cs="Times New Roman"/>
+          <w:b/>
+          <w:sz w:val="28"/>
+          <w:szCs w:val="28"/>
+        </w:rPr>
+        <w:lastRenderedPageBreak/>
         <w:t>Walking through the Clustering Algorithm</w:t>
       </w:r>
     </w:p>
@@ -3489,17 +3391,7 @@
           <w:sz w:val="24"/>
           <w:szCs w:val="24"/>
         </w:rPr>
-        <w:t xml:space="preserve">CLUSTER </w:t>
-      </w:r>
-      <w:r>
-        <w:rPr>
-          <w:rFonts w:ascii="Times New Roman" w:hAnsi="Times New Roman" w:cs="Times New Roman"/>
-          <w:b/>
-          <w:sz w:val="24"/>
-          <w:szCs w:val="24"/>
-        </w:rPr>
-        <w:lastRenderedPageBreak/>
-        <w:t xml:space="preserve">INFORMATION </w:t>
+        <w:t xml:space="preserve">CLUSTER INFORMATION </w:t>
       </w:r>
       <w:r>
         <w:rPr>
@@ -3637,6 +3529,7 @@
           <w:sz w:val="24"/>
           <w:szCs w:val="24"/>
         </w:rPr>
+        <w:lastRenderedPageBreak/>
         <w:drawing>
           <wp:inline distT="0" distB="0" distL="0" distR="0">
             <wp:extent cx="4427220" cy="3239534"/>
@@ -4057,192 +3950,171 @@
           <w:sz w:val="24"/>
           <w:szCs w:val="24"/>
         </w:rPr>
+        <w:t xml:space="preserve">In Rajaraman-Wong clustering, cluster formation is done by traversing a specific node set, called </w:t>
+      </w:r>
+      <w:r>
+        <w:rPr>
+          <w:rFonts w:ascii="Times New Roman" w:hAnsi="Times New Roman" w:cs="Times New Roman"/>
+          <w:i/>
+          <w:sz w:val="24"/>
+          <w:szCs w:val="24"/>
+        </w:rPr>
+        <w:t>L</w:t>
+      </w:r>
+      <w:r>
+        <w:rPr>
+          <w:rFonts w:ascii="Times New Roman" w:hAnsi="Times New Roman" w:cs="Times New Roman"/>
+          <w:sz w:val="24"/>
+          <w:szCs w:val="24"/>
+        </w:rPr>
+        <w:t xml:space="preserve">, which initially holds all the primary outputs in the circuit. As a node from </w:t>
+      </w:r>
+      <w:r>
+        <w:rPr>
+          <w:rFonts w:ascii="Times New Roman" w:hAnsi="Times New Roman" w:cs="Times New Roman"/>
+          <w:i/>
+          <w:sz w:val="24"/>
+          <w:szCs w:val="24"/>
+        </w:rPr>
+        <w:t>L</w:t>
+      </w:r>
+      <w:r>
+        <w:rPr>
+          <w:rFonts w:ascii="Times New Roman" w:hAnsi="Times New Roman" w:cs="Times New Roman"/>
+          <w:sz w:val="24"/>
+          <w:szCs w:val="24"/>
+        </w:rPr>
+        <w:t xml:space="preserve"> is clustered, all input clusters that have not yet been formed are appended to </w:t>
+      </w:r>
+      <w:r>
+        <w:rPr>
+          <w:rFonts w:ascii="Times New Roman" w:hAnsi="Times New Roman" w:cs="Times New Roman"/>
+          <w:i/>
+          <w:sz w:val="24"/>
+          <w:szCs w:val="24"/>
+        </w:rPr>
+        <w:t>L</w:t>
+      </w:r>
+      <w:r>
+        <w:rPr>
+          <w:rFonts w:ascii="Times New Roman" w:hAnsi="Times New Roman" w:cs="Times New Roman"/>
+          <w:sz w:val="24"/>
+          <w:szCs w:val="24"/>
+        </w:rPr>
+        <w:t xml:space="preserve">. The clustering algorithm proceeds until </w:t>
+      </w:r>
+      <w:r>
+        <w:rPr>
+          <w:rFonts w:ascii="Times New Roman" w:hAnsi="Times New Roman" w:cs="Times New Roman"/>
+          <w:i/>
+          <w:sz w:val="24"/>
+          <w:szCs w:val="24"/>
+        </w:rPr>
+        <w:t>L</w:t>
+      </w:r>
+      <w:r>
+        <w:rPr>
+          <w:rFonts w:ascii="Times New Roman" w:hAnsi="Times New Roman" w:cs="Times New Roman"/>
+          <w:sz w:val="24"/>
+          <w:szCs w:val="24"/>
+        </w:rPr>
+        <w:t xml:space="preserve"> is empty, at which point the clustering algorithm completes. Instead of walking through the full clustering algorithm, the </w:t>
+      </w:r>
+      <w:r>
+        <w:rPr>
+          <w:rFonts w:ascii="Times New Roman" w:hAnsi="Times New Roman" w:cs="Times New Roman"/>
+          <w:i/>
+          <w:sz w:val="24"/>
+          <w:szCs w:val="24"/>
+        </w:rPr>
+        <w:t xml:space="preserve">RWClustering </w:t>
+      </w:r>
+      <w:r>
+        <w:rPr>
+          <w:rFonts w:ascii="Times New Roman" w:hAnsi="Times New Roman" w:cs="Times New Roman"/>
+          <w:sz w:val="24"/>
+          <w:szCs w:val="24"/>
+        </w:rPr>
+        <w:t xml:space="preserve">application prints a trace of the </w:t>
+      </w:r>
+      <w:r>
+        <w:rPr>
+          <w:rFonts w:ascii="Times New Roman" w:hAnsi="Times New Roman" w:cs="Times New Roman"/>
+          <w:i/>
+          <w:sz w:val="24"/>
+          <w:szCs w:val="24"/>
+        </w:rPr>
+        <w:t>L</w:t>
+      </w:r>
+      <w:r>
+        <w:rPr>
+          <w:rFonts w:ascii="Times New Roman" w:hAnsi="Times New Roman" w:cs="Times New Roman"/>
+          <w:sz w:val="24"/>
+          <w:szCs w:val="24"/>
+        </w:rPr>
+        <w:t xml:space="preserve"> set as the clusters are formed to the </w:t>
+      </w:r>
+      <w:proofErr w:type="spellStart"/>
+      <w:r>
+        <w:rPr>
+          <w:rFonts w:ascii="Times New Roman" w:hAnsi="Times New Roman" w:cs="Times New Roman"/>
+          <w:i/>
+          <w:sz w:val="24"/>
+          <w:szCs w:val="24"/>
+        </w:rPr>
+        <w:t>input_graph.dmp</w:t>
+      </w:r>
+      <w:proofErr w:type="spellEnd"/>
+      <w:r>
+        <w:rPr>
+          <w:rFonts w:ascii="Times New Roman" w:hAnsi="Times New Roman" w:cs="Times New Roman"/>
+          <w:sz w:val="24"/>
+          <w:szCs w:val="24"/>
+        </w:rPr>
+        <w:t xml:space="preserve"> file which is used by </w:t>
+      </w:r>
+      <w:r>
+        <w:rPr>
+          <w:rFonts w:ascii="Times New Roman" w:hAnsi="Times New Roman" w:cs="Times New Roman"/>
+          <w:i/>
+          <w:sz w:val="24"/>
+          <w:szCs w:val="24"/>
+        </w:rPr>
+        <w:t>RWGUI</w:t>
+      </w:r>
+      <w:r>
+        <w:rPr>
+          <w:rFonts w:ascii="Times New Roman" w:hAnsi="Times New Roman" w:cs="Times New Roman"/>
+          <w:sz w:val="24"/>
+          <w:szCs w:val="24"/>
+        </w:rPr>
+        <w:t xml:space="preserve"> to generate the GUI. In addition to the </w:t>
+      </w:r>
+      <w:r>
+        <w:rPr>
+          <w:rFonts w:ascii="Times New Roman" w:hAnsi="Times New Roman" w:cs="Times New Roman"/>
+          <w:i/>
+          <w:sz w:val="24"/>
+          <w:szCs w:val="24"/>
+        </w:rPr>
+        <w:t>L</w:t>
+      </w:r>
+      <w:r>
+        <w:rPr>
+          <w:rFonts w:ascii="Times New Roman" w:hAnsi="Times New Roman" w:cs="Times New Roman"/>
+          <w:sz w:val="24"/>
+          <w:szCs w:val="24"/>
+        </w:rPr>
+        <w:t xml:space="preserve"> set trace, the cluster which is formed at each step of the clustering </w:t>
+      </w:r>
+      <w:r>
+        <w:rPr>
+          <w:rFonts w:ascii="Times New Roman" w:hAnsi="Times New Roman" w:cs="Times New Roman"/>
+          <w:sz w:val="24"/>
+          <w:szCs w:val="24"/>
+        </w:rPr>
         <w:lastRenderedPageBreak/>
-        <w:t xml:space="preserve">In </w:t>
-      </w:r>
-      <w:proofErr w:type="spellStart"/>
-      <w:r>
-        <w:rPr>
-          <w:rFonts w:ascii="Times New Roman" w:hAnsi="Times New Roman" w:cs="Times New Roman"/>
-          <w:sz w:val="24"/>
-          <w:szCs w:val="24"/>
-        </w:rPr>
-        <w:t>Rajaraman</w:t>
-      </w:r>
-      <w:proofErr w:type="spellEnd"/>
-      <w:r>
-        <w:rPr>
-          <w:rFonts w:ascii="Times New Roman" w:hAnsi="Times New Roman" w:cs="Times New Roman"/>
-          <w:sz w:val="24"/>
-          <w:szCs w:val="24"/>
-        </w:rPr>
-        <w:t xml:space="preserve">-Wong clustering, cluster formation is done by traversing a specific node set, called </w:t>
-      </w:r>
-      <w:r>
-        <w:rPr>
-          <w:rFonts w:ascii="Times New Roman" w:hAnsi="Times New Roman" w:cs="Times New Roman"/>
-          <w:i/>
-          <w:sz w:val="24"/>
-          <w:szCs w:val="24"/>
-        </w:rPr>
-        <w:t>L</w:t>
-      </w:r>
-      <w:r>
-        <w:rPr>
-          <w:rFonts w:ascii="Times New Roman" w:hAnsi="Times New Roman" w:cs="Times New Roman"/>
-          <w:sz w:val="24"/>
-          <w:szCs w:val="24"/>
-        </w:rPr>
-        <w:t xml:space="preserve">, which initially holds all the primary outputs in the circuit. As a node from </w:t>
-      </w:r>
-      <w:r>
-        <w:rPr>
-          <w:rFonts w:ascii="Times New Roman" w:hAnsi="Times New Roman" w:cs="Times New Roman"/>
-          <w:i/>
-          <w:sz w:val="24"/>
-          <w:szCs w:val="24"/>
-        </w:rPr>
-        <w:t>L</w:t>
-      </w:r>
-      <w:r>
-        <w:rPr>
-          <w:rFonts w:ascii="Times New Roman" w:hAnsi="Times New Roman" w:cs="Times New Roman"/>
-          <w:sz w:val="24"/>
-          <w:szCs w:val="24"/>
-        </w:rPr>
-        <w:t xml:space="preserve"> is clustered, all input clusters that have not yet been formed are appended to </w:t>
-      </w:r>
-      <w:r>
-        <w:rPr>
-          <w:rFonts w:ascii="Times New Roman" w:hAnsi="Times New Roman" w:cs="Times New Roman"/>
-          <w:i/>
-          <w:sz w:val="24"/>
-          <w:szCs w:val="24"/>
-        </w:rPr>
-        <w:t>L</w:t>
-      </w:r>
-      <w:r>
-        <w:rPr>
-          <w:rFonts w:ascii="Times New Roman" w:hAnsi="Times New Roman" w:cs="Times New Roman"/>
-          <w:sz w:val="24"/>
-          <w:szCs w:val="24"/>
-        </w:rPr>
-        <w:t xml:space="preserve">. The clustering algorithm proceeds until </w:t>
-      </w:r>
-      <w:r>
-        <w:rPr>
-          <w:rFonts w:ascii="Times New Roman" w:hAnsi="Times New Roman" w:cs="Times New Roman"/>
-          <w:i/>
-          <w:sz w:val="24"/>
-          <w:szCs w:val="24"/>
-        </w:rPr>
-        <w:t>L</w:t>
-      </w:r>
-      <w:r>
-        <w:rPr>
-          <w:rFonts w:ascii="Times New Roman" w:hAnsi="Times New Roman" w:cs="Times New Roman"/>
-          <w:sz w:val="24"/>
-          <w:szCs w:val="24"/>
-        </w:rPr>
-        <w:t xml:space="preserve"> is empty, at which point the clustering algorithm completes. Instead of walking through the full clustering algorithm, the </w:t>
-      </w:r>
-      <w:proofErr w:type="spellStart"/>
-      <w:r>
-        <w:rPr>
-          <w:rFonts w:ascii="Times New Roman" w:hAnsi="Times New Roman" w:cs="Times New Roman"/>
-          <w:i/>
-          <w:sz w:val="24"/>
-          <w:szCs w:val="24"/>
-        </w:rPr>
-        <w:t>RWClustering</w:t>
-      </w:r>
-      <w:proofErr w:type="spellEnd"/>
-      <w:r>
-        <w:rPr>
-          <w:rFonts w:ascii="Times New Roman" w:hAnsi="Times New Roman" w:cs="Times New Roman"/>
-          <w:i/>
-          <w:sz w:val="24"/>
-          <w:szCs w:val="24"/>
-        </w:rPr>
-        <w:t xml:space="preserve"> </w:t>
-      </w:r>
-      <w:r>
-        <w:rPr>
-          <w:rFonts w:ascii="Times New Roman" w:hAnsi="Times New Roman" w:cs="Times New Roman"/>
-          <w:sz w:val="24"/>
-          <w:szCs w:val="24"/>
-        </w:rPr>
-        <w:t xml:space="preserve">application prints a trace of the </w:t>
-      </w:r>
-      <w:r>
-        <w:rPr>
-          <w:rFonts w:ascii="Times New Roman" w:hAnsi="Times New Roman" w:cs="Times New Roman"/>
-          <w:i/>
-          <w:sz w:val="24"/>
-          <w:szCs w:val="24"/>
-        </w:rPr>
-        <w:t>L</w:t>
-      </w:r>
-      <w:r>
-        <w:rPr>
-          <w:rFonts w:ascii="Times New Roman" w:hAnsi="Times New Roman" w:cs="Times New Roman"/>
-          <w:sz w:val="24"/>
-          <w:szCs w:val="24"/>
-        </w:rPr>
-        <w:t xml:space="preserve"> set as the clusters are formed to the </w:t>
-      </w:r>
-      <w:proofErr w:type="spellStart"/>
-      <w:r>
-        <w:rPr>
-          <w:rFonts w:ascii="Times New Roman" w:hAnsi="Times New Roman" w:cs="Times New Roman"/>
-          <w:i/>
-          <w:sz w:val="24"/>
-          <w:szCs w:val="24"/>
-        </w:rPr>
-        <w:t>input_graph.dmp</w:t>
-      </w:r>
-      <w:proofErr w:type="spellEnd"/>
-      <w:r>
-        <w:rPr>
-          <w:rFonts w:ascii="Times New Roman" w:hAnsi="Times New Roman" w:cs="Times New Roman"/>
-          <w:sz w:val="24"/>
-          <w:szCs w:val="24"/>
-        </w:rPr>
-        <w:t xml:space="preserve"> file which is used by </w:t>
-      </w:r>
-      <w:r>
-        <w:rPr>
-          <w:rFonts w:ascii="Times New Roman" w:hAnsi="Times New Roman" w:cs="Times New Roman"/>
-          <w:i/>
-          <w:sz w:val="24"/>
-          <w:szCs w:val="24"/>
-        </w:rPr>
-        <w:t>RWGUI</w:t>
-      </w:r>
-      <w:r>
-        <w:rPr>
-          <w:rFonts w:ascii="Times New Roman" w:hAnsi="Times New Roman" w:cs="Times New Roman"/>
-          <w:sz w:val="24"/>
-          <w:szCs w:val="24"/>
-        </w:rPr>
-        <w:t xml:space="preserve"> to generate the GUI. In addition to the </w:t>
-      </w:r>
-      <w:r>
-        <w:rPr>
-          <w:rFonts w:ascii="Times New Roman" w:hAnsi="Times New Roman" w:cs="Times New Roman"/>
-          <w:i/>
-          <w:sz w:val="24"/>
-          <w:szCs w:val="24"/>
-        </w:rPr>
-        <w:t>L</w:t>
-      </w:r>
-      <w:r>
-        <w:rPr>
-          <w:rFonts w:ascii="Times New Roman" w:hAnsi="Times New Roman" w:cs="Times New Roman"/>
-          <w:sz w:val="24"/>
-          <w:szCs w:val="24"/>
-        </w:rPr>
-        <w:t xml:space="preserve"> set trace, the cluster which is formed at each step of the clustering algorithm is also noted, thereby allowing </w:t>
+        <w:t xml:space="preserve">algorithm is also noted, thereby allowing </w:t>
       </w:r>
       <w:r>
         <w:rPr>

</xml_diff>